<commit_message>
day-8 code not updated
</commit_message>
<xml_diff>
--- a/tasks/array-sorting-and-filtering.docx
+++ b/tasks/array-sorting-and-filtering.docx
@@ -3,8 +3,6 @@
 <w:document xmlns:wpc="http://schemas.microsoft.com/office/word/2010/wordprocessingCanvas" xmlns:cx="http://schemas.microsoft.com/office/drawing/2014/chartex" xmlns:cx1="http://schemas.microsoft.com/office/drawing/2015/9/8/chartex" xmlns:cx2="http://schemas.microsoft.com/office/drawing/2015/10/21/chartex" xmlns:cx3="http://schemas.microsoft.com/office/drawing/2016/5/9/chartex" xmlns:cx4="http://schemas.microsoft.com/office/drawing/2016/5/10/chartex" xmlns:cx5="http://schemas.microsoft.com/office/drawing/2016/5/11/chartex" xmlns:cx6="http://schemas.microsoft.com/office/drawing/2016/5/12/chartex" xmlns:cx7="http://schemas.microsoft.com/office/drawing/2016/5/13/chartex" xmlns:cx8="http://schemas.microsoft.com/office/drawing/2016/5/14/chartex" xmlns:mc="http://schemas.openxmlformats.org/markup-compatibility/2006" xmlns:aink="http://schemas.microsoft.com/office/drawing/2016/ink" xmlns:am3d="http://schemas.microsoft.com/office/drawing/2017/model3d" xmlns:o="urn:schemas-microsoft-com:office:office" xmlns:r="http://schemas.openxmlformats.org/officeDocument/2006/relationships" xmlns:m="http://schemas.openxmlformats.org/officeDocument/2006/math" xmlns:v="urn:schemas-microsoft-com:vml" xmlns:wp14="http://schemas.microsoft.com/office/word/2010/wordprocessingDrawing" xmlns:wp="http://schemas.openxmlformats.org/drawingml/2006/wordprocessingDrawing" xmlns:w10="urn:schemas-microsoft-com:office:word" xmlns:w="http://schemas.openxmlformats.org/wordprocessingml/2006/main" xmlns:w14="http://schemas.microsoft.com/office/word/2010/wordml" xmlns:w15="http://schemas.microsoft.com/office/word/2012/wordml" xmlns:w16cid="http://schemas.microsoft.com/office/word/2016/wordml/cid" xmlns:w16se="http://schemas.microsoft.com/office/word/2015/wordml/symex" xmlns:wpg="http://schemas.microsoft.com/office/word/2010/wordprocessingGroup" xmlns:wpi="http://schemas.microsoft.com/office/word/2010/wordprocessingInk" xmlns:wne="http://schemas.microsoft.com/office/word/2006/wordml" xmlns:wps="http://schemas.microsoft.com/office/word/2010/wordprocessingShape" mc:Ignorable="w14 w15 w16se w16cid wp14">
   <w:body>
     <w:p>
-      <w:bookmarkStart w:id="0" w:name="_GoBack"/>
-      <w:bookmarkEnd w:id="0"/>
       <w:r>
         <w:rPr>
           <w:noProof/>
@@ -12,7 +10,1972 @@
         <mc:AlternateContent>
           <mc:Choice Requires="wps">
             <w:drawing>
-              <wp:anchor distT="0" distB="0" distL="114300" distR="114300" simplePos="0" relativeHeight="251665408" behindDoc="0" locked="0" layoutInCell="1" allowOverlap="1">
+              <wp:anchor distT="0" distB="0" distL="114300" distR="114300" simplePos="0" relativeHeight="251695104" behindDoc="0" locked="0" layoutInCell="1" allowOverlap="1" wp14:anchorId="31387AA7" wp14:editId="27A29037">
+                <wp:simplePos x="0" y="0"/>
+                <wp:positionH relativeFrom="margin">
+                  <wp:posOffset>1295333</wp:posOffset>
+                </wp:positionH>
+                <wp:positionV relativeFrom="paragraph">
+                  <wp:posOffset>3360788</wp:posOffset>
+                </wp:positionV>
+                <wp:extent cx="3404937" cy="180473"/>
+                <wp:effectExtent l="0" t="57150" r="24130" b="29210"/>
+                <wp:wrapNone/>
+                <wp:docPr id="29" name="Straight Arrow Connector 29"/>
+                <wp:cNvGraphicFramePr/>
+                <a:graphic xmlns:a="http://schemas.openxmlformats.org/drawingml/2006/main">
+                  <a:graphicData uri="http://schemas.microsoft.com/office/word/2010/wordprocessingShape">
+                    <wps:wsp>
+                      <wps:cNvCnPr/>
+                      <wps:spPr>
+                        <a:xfrm flipV="1">
+                          <a:off x="0" y="0"/>
+                          <a:ext cx="3404937" cy="180473"/>
+                        </a:xfrm>
+                        <a:prstGeom prst="straightConnector1">
+                          <a:avLst/>
+                        </a:prstGeom>
+                        <a:ln>
+                          <a:solidFill>
+                            <a:schemeClr val="accent4">
+                              <a:lumMod val="60000"/>
+                              <a:lumOff val="40000"/>
+                            </a:schemeClr>
+                          </a:solidFill>
+                          <a:tailEnd type="triangle"/>
+                        </a:ln>
+                      </wps:spPr>
+                      <wps:style>
+                        <a:lnRef idx="1">
+                          <a:schemeClr val="accent1"/>
+                        </a:lnRef>
+                        <a:fillRef idx="0">
+                          <a:schemeClr val="accent1"/>
+                        </a:fillRef>
+                        <a:effectRef idx="0">
+                          <a:schemeClr val="accent1"/>
+                        </a:effectRef>
+                        <a:fontRef idx="minor">
+                          <a:schemeClr val="tx1"/>
+                        </a:fontRef>
+                      </wps:style>
+                      <wps:bodyPr/>
+                    </wps:wsp>
+                  </a:graphicData>
+                </a:graphic>
+              </wp:anchor>
+            </w:drawing>
+          </mc:Choice>
+          <mc:Fallback>
+            <w:pict>
+              <v:shapetype w14:anchorId="75D6DE58" id="_x0000_t32" coordsize="21600,21600" o:spt="32" o:oned="t" path="m,l21600,21600e" filled="f">
+                <v:path arrowok="t" fillok="f" o:connecttype="none"/>
+                <o:lock v:ext="edit" shapetype="t"/>
+              </v:shapetype>
+              <v:shape id="Straight Arrow Connector 29" o:spid="_x0000_s1026" type="#_x0000_t32" style="position:absolute;margin-left:102pt;margin-top:264.65pt;width:268.1pt;height:14.2pt;flip:y;z-index:251695104;visibility:visible;mso-wrap-style:square;mso-wrap-distance-left:9pt;mso-wrap-distance-top:0;mso-wrap-distance-right:9pt;mso-wrap-distance-bottom:0;mso-position-horizontal:absolute;mso-position-horizontal-relative:margin;mso-position-vertical:absolute;mso-position-vertical-relative:text" o:gfxdata="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" strokecolor="#ffd966 [1943]" strokeweight=".5pt">
+                <v:stroke endarrow="block" joinstyle="miter"/>
+                <w10:wrap anchorx="margin"/>
+              </v:shape>
+            </w:pict>
+          </mc:Fallback>
+        </mc:AlternateContent>
+      </w:r>
+      <w:r>
+        <w:rPr>
+          <w:noProof/>
+        </w:rPr>
+        <mc:AlternateContent>
+          <mc:Choice Requires="wps">
+            <w:drawing>
+              <wp:anchor distT="0" distB="0" distL="114300" distR="114300" simplePos="0" relativeHeight="251693056" behindDoc="0" locked="0" layoutInCell="1" allowOverlap="1" wp14:anchorId="4CAA47DD" wp14:editId="53DD8563">
+                <wp:simplePos x="0" y="0"/>
+                <wp:positionH relativeFrom="margin">
+                  <wp:posOffset>1271237</wp:posOffset>
+                </wp:positionH>
+                <wp:positionV relativeFrom="paragraph">
+                  <wp:posOffset>3111968</wp:posOffset>
+                </wp:positionV>
+                <wp:extent cx="3404937" cy="180473"/>
+                <wp:effectExtent l="0" t="57150" r="24130" b="29210"/>
+                <wp:wrapNone/>
+                <wp:docPr id="28" name="Straight Arrow Connector 28"/>
+                <wp:cNvGraphicFramePr/>
+                <a:graphic xmlns:a="http://schemas.openxmlformats.org/drawingml/2006/main">
+                  <a:graphicData uri="http://schemas.microsoft.com/office/word/2010/wordprocessingShape">
+                    <wps:wsp>
+                      <wps:cNvCnPr/>
+                      <wps:spPr>
+                        <a:xfrm flipV="1">
+                          <a:off x="0" y="0"/>
+                          <a:ext cx="3404937" cy="180473"/>
+                        </a:xfrm>
+                        <a:prstGeom prst="straightConnector1">
+                          <a:avLst/>
+                        </a:prstGeom>
+                        <a:ln>
+                          <a:solidFill>
+                            <a:schemeClr val="accent4">
+                              <a:lumMod val="60000"/>
+                              <a:lumOff val="40000"/>
+                            </a:schemeClr>
+                          </a:solidFill>
+                          <a:tailEnd type="triangle"/>
+                        </a:ln>
+                      </wps:spPr>
+                      <wps:style>
+                        <a:lnRef idx="1">
+                          <a:schemeClr val="accent1"/>
+                        </a:lnRef>
+                        <a:fillRef idx="0">
+                          <a:schemeClr val="accent1"/>
+                        </a:fillRef>
+                        <a:effectRef idx="0">
+                          <a:schemeClr val="accent1"/>
+                        </a:effectRef>
+                        <a:fontRef idx="minor">
+                          <a:schemeClr val="tx1"/>
+                        </a:fontRef>
+                      </wps:style>
+                      <wps:bodyPr/>
+                    </wps:wsp>
+                  </a:graphicData>
+                </a:graphic>
+              </wp:anchor>
+            </w:drawing>
+          </mc:Choice>
+          <mc:Fallback>
+            <w:pict>
+              <v:shape w14:anchorId="7A904350" id="Straight Arrow Connector 28" o:spid="_x0000_s1026" type="#_x0000_t32" style="position:absolute;margin-left:100.1pt;margin-top:245.05pt;width:268.1pt;height:14.2pt;flip:y;z-index:251693056;visibility:visible;mso-wrap-style:square;mso-wrap-distance-left:9pt;mso-wrap-distance-top:0;mso-wrap-distance-right:9pt;mso-wrap-distance-bottom:0;mso-position-horizontal:absolute;mso-position-horizontal-relative:margin;mso-position-vertical:absolute;mso-position-vertical-relative:text" o:gfxdata="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" strokecolor="#ffd966 [1943]" strokeweight=".5pt">
+                <v:stroke endarrow="block" joinstyle="miter"/>
+                <w10:wrap anchorx="margin"/>
+              </v:shape>
+            </w:pict>
+          </mc:Fallback>
+        </mc:AlternateContent>
+      </w:r>
+      <w:r>
+        <w:rPr>
+          <w:noProof/>
+        </w:rPr>
+        <mc:AlternateContent>
+          <mc:Choice Requires="wps">
+            <w:drawing>
+              <wp:anchor distT="0" distB="0" distL="114300" distR="114300" simplePos="0" relativeHeight="251691008" behindDoc="0" locked="0" layoutInCell="1" allowOverlap="1" wp14:anchorId="4B7C7ECF" wp14:editId="36347DDB">
+                <wp:simplePos x="0" y="0"/>
+                <wp:positionH relativeFrom="margin">
+                  <wp:align>center</wp:align>
+                </wp:positionH>
+                <wp:positionV relativeFrom="paragraph">
+                  <wp:posOffset>2826886</wp:posOffset>
+                </wp:positionV>
+                <wp:extent cx="3404937" cy="180473"/>
+                <wp:effectExtent l="0" t="57150" r="24130" b="29210"/>
+                <wp:wrapNone/>
+                <wp:docPr id="27" name="Straight Arrow Connector 27"/>
+                <wp:cNvGraphicFramePr/>
+                <a:graphic xmlns:a="http://schemas.openxmlformats.org/drawingml/2006/main">
+                  <a:graphicData uri="http://schemas.microsoft.com/office/word/2010/wordprocessingShape">
+                    <wps:wsp>
+                      <wps:cNvCnPr/>
+                      <wps:spPr>
+                        <a:xfrm flipV="1">
+                          <a:off x="0" y="0"/>
+                          <a:ext cx="3404937" cy="180473"/>
+                        </a:xfrm>
+                        <a:prstGeom prst="straightConnector1">
+                          <a:avLst/>
+                        </a:prstGeom>
+                        <a:ln>
+                          <a:solidFill>
+                            <a:schemeClr val="accent4">
+                              <a:lumMod val="60000"/>
+                              <a:lumOff val="40000"/>
+                            </a:schemeClr>
+                          </a:solidFill>
+                          <a:tailEnd type="triangle"/>
+                        </a:ln>
+                      </wps:spPr>
+                      <wps:style>
+                        <a:lnRef idx="1">
+                          <a:schemeClr val="accent1"/>
+                        </a:lnRef>
+                        <a:fillRef idx="0">
+                          <a:schemeClr val="accent1"/>
+                        </a:fillRef>
+                        <a:effectRef idx="0">
+                          <a:schemeClr val="accent1"/>
+                        </a:effectRef>
+                        <a:fontRef idx="minor">
+                          <a:schemeClr val="tx1"/>
+                        </a:fontRef>
+                      </wps:style>
+                      <wps:bodyPr/>
+                    </wps:wsp>
+                  </a:graphicData>
+                </a:graphic>
+              </wp:anchor>
+            </w:drawing>
+          </mc:Choice>
+          <mc:Fallback>
+            <w:pict>
+              <v:shape w14:anchorId="3ECD41BA" id="Straight Arrow Connector 27" o:spid="_x0000_s1026" type="#_x0000_t32" style="position:absolute;margin-left:0;margin-top:222.6pt;width:268.1pt;height:14.2pt;flip:y;z-index:251691008;visibility:visible;mso-wrap-style:square;mso-wrap-distance-left:9pt;mso-wrap-distance-top:0;mso-wrap-distance-right:9pt;mso-wrap-distance-bottom:0;mso-position-horizontal:center;mso-position-horizontal-relative:margin;mso-position-vertical:absolute;mso-position-vertical-relative:text" o:gfxdata="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" strokecolor="#ffd966 [1943]" strokeweight=".5pt">
+                <v:stroke endarrow="block" joinstyle="miter"/>
+                <w10:wrap anchorx="margin"/>
+              </v:shape>
+            </w:pict>
+          </mc:Fallback>
+        </mc:AlternateContent>
+      </w:r>
+      <w:r>
+        <w:rPr>
+          <w:noProof/>
+        </w:rPr>
+        <mc:AlternateContent>
+          <mc:Choice Requires="wps">
+            <w:drawing>
+              <wp:anchor distT="0" distB="0" distL="114300" distR="114300" simplePos="0" relativeHeight="251688960" behindDoc="0" locked="0" layoutInCell="1" allowOverlap="1" wp14:anchorId="1DA7262A" wp14:editId="0FC47F69">
+                <wp:simplePos x="0" y="0"/>
+                <wp:positionH relativeFrom="column">
+                  <wp:posOffset>1283268</wp:posOffset>
+                </wp:positionH>
+                <wp:positionV relativeFrom="paragraph">
+                  <wp:posOffset>3320549</wp:posOffset>
+                </wp:positionV>
+                <wp:extent cx="3404937" cy="180473"/>
+                <wp:effectExtent l="0" t="57150" r="24130" b="29210"/>
+                <wp:wrapNone/>
+                <wp:docPr id="26" name="Straight Arrow Connector 26"/>
+                <wp:cNvGraphicFramePr/>
+                <a:graphic xmlns:a="http://schemas.openxmlformats.org/drawingml/2006/main">
+                  <a:graphicData uri="http://schemas.microsoft.com/office/word/2010/wordprocessingShape">
+                    <wps:wsp>
+                      <wps:cNvCnPr/>
+                      <wps:spPr>
+                        <a:xfrm flipV="1">
+                          <a:off x="0" y="0"/>
+                          <a:ext cx="3404937" cy="180473"/>
+                        </a:xfrm>
+                        <a:prstGeom prst="straightConnector1">
+                          <a:avLst/>
+                        </a:prstGeom>
+                        <a:ln>
+                          <a:solidFill>
+                            <a:schemeClr val="tx1"/>
+                          </a:solidFill>
+                          <a:tailEnd type="triangle"/>
+                        </a:ln>
+                      </wps:spPr>
+                      <wps:style>
+                        <a:lnRef idx="1">
+                          <a:schemeClr val="accent1"/>
+                        </a:lnRef>
+                        <a:fillRef idx="0">
+                          <a:schemeClr val="accent1"/>
+                        </a:fillRef>
+                        <a:effectRef idx="0">
+                          <a:schemeClr val="accent1"/>
+                        </a:effectRef>
+                        <a:fontRef idx="minor">
+                          <a:schemeClr val="tx1"/>
+                        </a:fontRef>
+                      </wps:style>
+                      <wps:bodyPr/>
+                    </wps:wsp>
+                  </a:graphicData>
+                </a:graphic>
+              </wp:anchor>
+            </w:drawing>
+          </mc:Choice>
+          <mc:Fallback>
+            <w:pict>
+              <v:shape w14:anchorId="3F5B0336" id="Straight Arrow Connector 26" o:spid="_x0000_s1026" type="#_x0000_t32" style="position:absolute;margin-left:101.05pt;margin-top:261.45pt;width:268.1pt;height:14.2pt;flip:y;z-index:251688960;visibility:visible;mso-wrap-style:square;mso-wrap-distance-left:9pt;mso-wrap-distance-top:0;mso-wrap-distance-right:9pt;mso-wrap-distance-bottom:0;mso-position-horizontal:absolute;mso-position-horizontal-relative:text;mso-position-vertical:absolute;mso-position-vertical-relative:text" o:gfxdata="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" strokecolor="black [3213]" strokeweight=".5pt">
+                <v:stroke endarrow="block" joinstyle="miter"/>
+              </v:shape>
+            </w:pict>
+          </mc:Fallback>
+        </mc:AlternateContent>
+      </w:r>
+      <w:r>
+        <w:rPr>
+          <w:noProof/>
+        </w:rPr>
+        <mc:AlternateContent>
+          <mc:Choice Requires="wps">
+            <w:drawing>
+              <wp:anchor distT="0" distB="0" distL="114300" distR="114300" simplePos="0" relativeHeight="251686912" behindDoc="0" locked="0" layoutInCell="1" allowOverlap="1" wp14:anchorId="615C9CAE" wp14:editId="545E82EA">
+                <wp:simplePos x="0" y="0"/>
+                <wp:positionH relativeFrom="margin">
+                  <wp:align>center</wp:align>
+                </wp:positionH>
+                <wp:positionV relativeFrom="paragraph">
+                  <wp:posOffset>3063507</wp:posOffset>
+                </wp:positionV>
+                <wp:extent cx="3404937" cy="180473"/>
+                <wp:effectExtent l="0" t="57150" r="24130" b="29210"/>
+                <wp:wrapNone/>
+                <wp:docPr id="25" name="Straight Arrow Connector 25"/>
+                <wp:cNvGraphicFramePr/>
+                <a:graphic xmlns:a="http://schemas.openxmlformats.org/drawingml/2006/main">
+                  <a:graphicData uri="http://schemas.microsoft.com/office/word/2010/wordprocessingShape">
+                    <wps:wsp>
+                      <wps:cNvCnPr/>
+                      <wps:spPr>
+                        <a:xfrm flipV="1">
+                          <a:off x="0" y="0"/>
+                          <a:ext cx="3404937" cy="180473"/>
+                        </a:xfrm>
+                        <a:prstGeom prst="straightConnector1">
+                          <a:avLst/>
+                        </a:prstGeom>
+                        <a:ln>
+                          <a:solidFill>
+                            <a:schemeClr val="tx1"/>
+                          </a:solidFill>
+                          <a:tailEnd type="triangle"/>
+                        </a:ln>
+                      </wps:spPr>
+                      <wps:style>
+                        <a:lnRef idx="1">
+                          <a:schemeClr val="accent1"/>
+                        </a:lnRef>
+                        <a:fillRef idx="0">
+                          <a:schemeClr val="accent1"/>
+                        </a:fillRef>
+                        <a:effectRef idx="0">
+                          <a:schemeClr val="accent1"/>
+                        </a:effectRef>
+                        <a:fontRef idx="minor">
+                          <a:schemeClr val="tx1"/>
+                        </a:fontRef>
+                      </wps:style>
+                      <wps:bodyPr/>
+                    </wps:wsp>
+                  </a:graphicData>
+                </a:graphic>
+              </wp:anchor>
+            </w:drawing>
+          </mc:Choice>
+          <mc:Fallback>
+            <w:pict>
+              <v:shape w14:anchorId="2CE82637" id="Straight Arrow Connector 25" o:spid="_x0000_s1026" type="#_x0000_t32" style="position:absolute;margin-left:0;margin-top:241.2pt;width:268.1pt;height:14.2pt;flip:y;z-index:251686912;visibility:visible;mso-wrap-style:square;mso-wrap-distance-left:9pt;mso-wrap-distance-top:0;mso-wrap-distance-right:9pt;mso-wrap-distance-bottom:0;mso-position-horizontal:center;mso-position-horizontal-relative:margin;mso-position-vertical:absolute;mso-position-vertical-relative:text" o:gfxdata="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" strokecolor="black [3213]" strokeweight=".5pt">
+                <v:stroke endarrow="block" joinstyle="miter"/>
+                <w10:wrap anchorx="margin"/>
+              </v:shape>
+            </w:pict>
+          </mc:Fallback>
+        </mc:AlternateContent>
+      </w:r>
+      <w:r>
+        <w:rPr>
+          <w:noProof/>
+        </w:rPr>
+        <mc:AlternateContent>
+          <mc:Choice Requires="wps">
+            <w:drawing>
+              <wp:anchor distT="0" distB="0" distL="114300" distR="114300" simplePos="0" relativeHeight="251684864" behindDoc="0" locked="0" layoutInCell="1" allowOverlap="1" wp14:anchorId="45F68383" wp14:editId="02A2F21B">
+                <wp:simplePos x="0" y="0"/>
+                <wp:positionH relativeFrom="column">
+                  <wp:posOffset>1219199</wp:posOffset>
+                </wp:positionH>
+                <wp:positionV relativeFrom="paragraph">
+                  <wp:posOffset>2779295</wp:posOffset>
+                </wp:positionV>
+                <wp:extent cx="3404937" cy="180473"/>
+                <wp:effectExtent l="0" t="57150" r="24130" b="29210"/>
+                <wp:wrapNone/>
+                <wp:docPr id="24" name="Straight Arrow Connector 24"/>
+                <wp:cNvGraphicFramePr/>
+                <a:graphic xmlns:a="http://schemas.openxmlformats.org/drawingml/2006/main">
+                  <a:graphicData uri="http://schemas.microsoft.com/office/word/2010/wordprocessingShape">
+                    <wps:wsp>
+                      <wps:cNvCnPr/>
+                      <wps:spPr>
+                        <a:xfrm flipV="1">
+                          <a:off x="0" y="0"/>
+                          <a:ext cx="3404937" cy="180473"/>
+                        </a:xfrm>
+                        <a:prstGeom prst="straightConnector1">
+                          <a:avLst/>
+                        </a:prstGeom>
+                        <a:ln>
+                          <a:solidFill>
+                            <a:schemeClr val="tx1"/>
+                          </a:solidFill>
+                          <a:tailEnd type="triangle"/>
+                        </a:ln>
+                      </wps:spPr>
+                      <wps:style>
+                        <a:lnRef idx="1">
+                          <a:schemeClr val="accent1"/>
+                        </a:lnRef>
+                        <a:fillRef idx="0">
+                          <a:schemeClr val="accent1"/>
+                        </a:fillRef>
+                        <a:effectRef idx="0">
+                          <a:schemeClr val="accent1"/>
+                        </a:effectRef>
+                        <a:fontRef idx="minor">
+                          <a:schemeClr val="tx1"/>
+                        </a:fontRef>
+                      </wps:style>
+                      <wps:bodyPr/>
+                    </wps:wsp>
+                  </a:graphicData>
+                </a:graphic>
+              </wp:anchor>
+            </w:drawing>
+          </mc:Choice>
+          <mc:Fallback>
+            <w:pict>
+              <v:shape w14:anchorId="1114D554" id="Straight Arrow Connector 24" o:spid="_x0000_s1026" type="#_x0000_t32" style="position:absolute;margin-left:96pt;margin-top:218.85pt;width:268.1pt;height:14.2pt;flip:y;z-index:251684864;visibility:visible;mso-wrap-style:square;mso-wrap-distance-left:9pt;mso-wrap-distance-top:0;mso-wrap-distance-right:9pt;mso-wrap-distance-bottom:0;mso-position-horizontal:absolute;mso-position-horizontal-relative:text;mso-position-vertical:absolute;mso-position-vertical-relative:text" o:gfxdata="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" strokecolor="black [3213]" strokeweight=".5pt">
+                <v:stroke endarrow="block" joinstyle="miter"/>
+              </v:shape>
+            </w:pict>
+          </mc:Fallback>
+        </mc:AlternateContent>
+      </w:r>
+      <w:r>
+        <w:rPr>
+          <w:noProof/>
+        </w:rPr>
+        <mc:AlternateContent>
+          <mc:Choice Requires="wps">
+            <w:drawing>
+              <wp:anchor distT="0" distB="0" distL="114300" distR="114300" simplePos="0" relativeHeight="251683840" behindDoc="0" locked="0" layoutInCell="1" allowOverlap="1" wp14:anchorId="5DD58F89" wp14:editId="41D72AB0">
+                <wp:simplePos x="0" y="0"/>
+                <wp:positionH relativeFrom="column">
+                  <wp:posOffset>4981074</wp:posOffset>
+                </wp:positionH>
+                <wp:positionV relativeFrom="paragraph">
+                  <wp:posOffset>2354179</wp:posOffset>
+                </wp:positionV>
+                <wp:extent cx="866273" cy="1163053"/>
+                <wp:effectExtent l="0" t="0" r="10160" b="18415"/>
+                <wp:wrapNone/>
+                <wp:docPr id="23" name="Rectangle 23"/>
+                <wp:cNvGraphicFramePr/>
+                <a:graphic xmlns:a="http://schemas.openxmlformats.org/drawingml/2006/main">
+                  <a:graphicData uri="http://schemas.microsoft.com/office/word/2010/wordprocessingShape">
+                    <wps:wsp>
+                      <wps:cNvSpPr/>
+                      <wps:spPr>
+                        <a:xfrm>
+                          <a:off x="0" y="0"/>
+                          <a:ext cx="866273" cy="1163053"/>
+                        </a:xfrm>
+                        <a:prstGeom prst="rect">
+                          <a:avLst/>
+                        </a:prstGeom>
+                      </wps:spPr>
+                      <wps:style>
+                        <a:lnRef idx="2">
+                          <a:schemeClr val="accent1">
+                            <a:shade val="50000"/>
+                          </a:schemeClr>
+                        </a:lnRef>
+                        <a:fillRef idx="1">
+                          <a:schemeClr val="accent1"/>
+                        </a:fillRef>
+                        <a:effectRef idx="0">
+                          <a:schemeClr val="accent1"/>
+                        </a:effectRef>
+                        <a:fontRef idx="minor">
+                          <a:schemeClr val="lt1"/>
+                        </a:fontRef>
+                      </wps:style>
+                      <wps:txbx>
+                        <w:txbxContent>
+                          <w:p>
+                            <w:pPr>
+                              <w:jc w:val="center"/>
+                            </w:pPr>
+                            <w:proofErr w:type="spellStart"/>
+                            <w:r>
+                              <w:t>Opt</w:t>
+                            </w:r>
+                            <w:proofErr w:type="spellEnd"/>
+                            <w:r>
+                              <w:t xml:space="preserve"> (select)</w:t>
+                            </w:r>
+                          </w:p>
+                          <w:p>
+                            <w:pPr>
+                              <w:jc w:val="center"/>
+                            </w:pPr>
+                            <w:proofErr w:type="spellStart"/>
+                            <w:r>
+                              <w:t>Opt</w:t>
+                            </w:r>
+                            <w:proofErr w:type="spellEnd"/>
+                            <w:r>
+                              <w:t xml:space="preserve"> (1)</w:t>
+                            </w:r>
+                          </w:p>
+                          <w:p>
+                            <w:pPr>
+                              <w:jc w:val="center"/>
+                            </w:pPr>
+                            <w:proofErr w:type="spellStart"/>
+                            <w:r>
+                              <w:t>Opt</w:t>
+                            </w:r>
+                            <w:proofErr w:type="spellEnd"/>
+                            <w:r>
+                              <w:t xml:space="preserve"> (4)</w:t>
+                            </w:r>
+                          </w:p>
+                          <w:p>
+                            <w:pPr>
+                              <w:jc w:val="center"/>
+                            </w:pPr>
+                            <w:proofErr w:type="spellStart"/>
+                            <w:r>
+                              <w:t>Opt</w:t>
+                            </w:r>
+                            <w:proofErr w:type="spellEnd"/>
+                            <w:r>
+                              <w:t xml:space="preserve"> (3)</w:t>
+                            </w:r>
+                          </w:p>
+                        </w:txbxContent>
+                      </wps:txbx>
+                      <wps:bodyPr rot="0" spcFirstLastPara="0" vertOverflow="overflow" horzOverflow="overflow" vert="horz" wrap="square" lIns="91440" tIns="45720" rIns="91440" bIns="45720" numCol="1" spcCol="0" rtlCol="0" fromWordArt="0" anchor="ctr" anchorCtr="0" forceAA="0" compatLnSpc="1">
+                        <a:prstTxWarp prst="textNoShape">
+                          <a:avLst/>
+                        </a:prstTxWarp>
+                        <a:noAutofit/>
+                      </wps:bodyPr>
+                    </wps:wsp>
+                  </a:graphicData>
+                </a:graphic>
+                <wp14:sizeRelH relativeFrom="margin">
+                  <wp14:pctWidth>0</wp14:pctWidth>
+                </wp14:sizeRelH>
+                <wp14:sizeRelV relativeFrom="margin">
+                  <wp14:pctHeight>0</wp14:pctHeight>
+                </wp14:sizeRelV>
+              </wp:anchor>
+            </w:drawing>
+          </mc:Choice>
+          <mc:Fallback>
+            <w:pict>
+              <v:rect w14:anchorId="5DD58F89" id="Rectangle 23" o:spid="_x0000_s1026" style="position:absolute;margin-left:392.2pt;margin-top:185.35pt;width:68.2pt;height:91.6pt;z-index:251683840;visibility:visible;mso-wrap-style:square;mso-width-percent:0;mso-height-percent:0;mso-wrap-distance-left:9pt;mso-wrap-distance-top:0;mso-wrap-distance-right:9pt;mso-wrap-distance-bottom:0;mso-position-horizontal:absolute;mso-position-horizontal-relative:text;mso-position-vertical:absolute;mso-position-vertical-relative:text;mso-width-percent:0;mso-height-percent:0;mso-width-relative:margin;mso-height-relative:margin;v-text-anchor:middle" o:gfxdata="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" fillcolor="#4472c4 [3204]" strokecolor="#1f3763 [1604]" strokeweight="1pt">
+                <v:textbox>
+                  <w:txbxContent>
+                    <w:p>
+                      <w:pPr>
+                        <w:jc w:val="center"/>
+                      </w:pPr>
+                      <w:proofErr w:type="spellStart"/>
+                      <w:r>
+                        <w:t>Opt</w:t>
+                      </w:r>
+                      <w:proofErr w:type="spellEnd"/>
+                      <w:r>
+                        <w:t xml:space="preserve"> (select)</w:t>
+                      </w:r>
+                    </w:p>
+                    <w:p>
+                      <w:pPr>
+                        <w:jc w:val="center"/>
+                      </w:pPr>
+                      <w:proofErr w:type="spellStart"/>
+                      <w:r>
+                        <w:t>Opt</w:t>
+                      </w:r>
+                      <w:proofErr w:type="spellEnd"/>
+                      <w:r>
+                        <w:t xml:space="preserve"> (1)</w:t>
+                      </w:r>
+                    </w:p>
+                    <w:p>
+                      <w:pPr>
+                        <w:jc w:val="center"/>
+                      </w:pPr>
+                      <w:proofErr w:type="spellStart"/>
+                      <w:r>
+                        <w:t>Opt</w:t>
+                      </w:r>
+                      <w:proofErr w:type="spellEnd"/>
+                      <w:r>
+                        <w:t xml:space="preserve"> (4)</w:t>
+                      </w:r>
+                    </w:p>
+                    <w:p>
+                      <w:pPr>
+                        <w:jc w:val="center"/>
+                      </w:pPr>
+                      <w:proofErr w:type="spellStart"/>
+                      <w:r>
+                        <w:t>Opt</w:t>
+                      </w:r>
+                      <w:proofErr w:type="spellEnd"/>
+                      <w:r>
+                        <w:t xml:space="preserve"> (3)</w:t>
+                      </w:r>
+                    </w:p>
+                  </w:txbxContent>
+                </v:textbox>
+              </v:rect>
+            </w:pict>
+          </mc:Fallback>
+        </mc:AlternateContent>
+      </w:r>
+      <w:r>
+        <w:rPr>
+          <w:noProof/>
+        </w:rPr>
+        <mc:AlternateContent>
+          <mc:Choice Requires="wps">
+            <w:drawing>
+              <wp:anchor distT="0" distB="0" distL="114300" distR="114300" simplePos="0" relativeHeight="251682816" behindDoc="0" locked="0" layoutInCell="1" allowOverlap="1" wp14:anchorId="0E1C1D48" wp14:editId="02FE4F27">
+                <wp:simplePos x="0" y="0"/>
+                <wp:positionH relativeFrom="column">
+                  <wp:posOffset>4463415</wp:posOffset>
+                </wp:positionH>
+                <wp:positionV relativeFrom="paragraph">
+                  <wp:posOffset>2349801</wp:posOffset>
+                </wp:positionV>
+                <wp:extent cx="501316" cy="1159042"/>
+                <wp:effectExtent l="0" t="0" r="13335" b="22225"/>
+                <wp:wrapNone/>
+                <wp:docPr id="22" name="Rectangle 22"/>
+                <wp:cNvGraphicFramePr/>
+                <a:graphic xmlns:a="http://schemas.openxmlformats.org/drawingml/2006/main">
+                  <a:graphicData uri="http://schemas.microsoft.com/office/word/2010/wordprocessingShape">
+                    <wps:wsp>
+                      <wps:cNvSpPr/>
+                      <wps:spPr>
+                        <a:xfrm>
+                          <a:off x="0" y="0"/>
+                          <a:ext cx="501316" cy="1159042"/>
+                        </a:xfrm>
+                        <a:prstGeom prst="rect">
+                          <a:avLst/>
+                        </a:prstGeom>
+                      </wps:spPr>
+                      <wps:style>
+                        <a:lnRef idx="2">
+                          <a:schemeClr val="accent1">
+                            <a:shade val="50000"/>
+                          </a:schemeClr>
+                        </a:lnRef>
+                        <a:fillRef idx="1">
+                          <a:schemeClr val="accent1"/>
+                        </a:fillRef>
+                        <a:effectRef idx="0">
+                          <a:schemeClr val="accent1"/>
+                        </a:effectRef>
+                        <a:fontRef idx="minor">
+                          <a:schemeClr val="lt1"/>
+                        </a:fontRef>
+                      </wps:style>
+                      <wps:txbx>
+                        <w:txbxContent>
+                          <w:p>
+                            <w:pPr>
+                              <w:jc w:val="center"/>
+                            </w:pPr>
+                            <w:r>
+                              <w:t>0</w:t>
+                            </w:r>
+                          </w:p>
+                          <w:p>
+                            <w:pPr>
+                              <w:jc w:val="center"/>
+                            </w:pPr>
+                            <w:r>
+                              <w:t>1</w:t>
+                            </w:r>
+                          </w:p>
+                          <w:p>
+                            <w:pPr>
+                              <w:jc w:val="center"/>
+                            </w:pPr>
+                            <w:r>
+                              <w:t>2</w:t>
+                            </w:r>
+                          </w:p>
+                          <w:p>
+                            <w:pPr>
+                              <w:jc w:val="center"/>
+                            </w:pPr>
+                            <w:r>
+                              <w:t>3</w:t>
+                            </w:r>
+                          </w:p>
+                        </w:txbxContent>
+                      </wps:txbx>
+                      <wps:bodyPr rot="0" spcFirstLastPara="0" vertOverflow="overflow" horzOverflow="overflow" vert="horz" wrap="square" lIns="91440" tIns="45720" rIns="91440" bIns="45720" numCol="1" spcCol="0" rtlCol="0" fromWordArt="0" anchor="ctr" anchorCtr="0" forceAA="0" compatLnSpc="1">
+                        <a:prstTxWarp prst="textNoShape">
+                          <a:avLst/>
+                        </a:prstTxWarp>
+                        <a:noAutofit/>
+                      </wps:bodyPr>
+                    </wps:wsp>
+                  </a:graphicData>
+                </a:graphic>
+                <wp14:sizeRelV relativeFrom="margin">
+                  <wp14:pctHeight>0</wp14:pctHeight>
+                </wp14:sizeRelV>
+              </wp:anchor>
+            </w:drawing>
+          </mc:Choice>
+          <mc:Fallback>
+            <w:pict>
+              <v:rect w14:anchorId="0E1C1D48" id="Rectangle 22" o:spid="_x0000_s1027" style="position:absolute;margin-left:351.45pt;margin-top:185pt;width:39.45pt;height:91.25pt;z-index:251682816;visibility:visible;mso-wrap-style:square;mso-height-percent:0;mso-wrap-distance-left:9pt;mso-wrap-distance-top:0;mso-wrap-distance-right:9pt;mso-wrap-distance-bottom:0;mso-position-horizontal:absolute;mso-position-horizontal-relative:text;mso-position-vertical:absolute;mso-position-vertical-relative:text;mso-height-percent:0;mso-height-relative:margin;v-text-anchor:middle" o:gfxdata="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" fillcolor="#4472c4 [3204]" strokecolor="#1f3763 [1604]" strokeweight="1pt">
+                <v:textbox>
+                  <w:txbxContent>
+                    <w:p>
+                      <w:pPr>
+                        <w:jc w:val="center"/>
+                      </w:pPr>
+                      <w:r>
+                        <w:t>0</w:t>
+                      </w:r>
+                    </w:p>
+                    <w:p>
+                      <w:pPr>
+                        <w:jc w:val="center"/>
+                      </w:pPr>
+                      <w:r>
+                        <w:t>1</w:t>
+                      </w:r>
+                    </w:p>
+                    <w:p>
+                      <w:pPr>
+                        <w:jc w:val="center"/>
+                      </w:pPr>
+                      <w:r>
+                        <w:t>2</w:t>
+                      </w:r>
+                    </w:p>
+                    <w:p>
+                      <w:pPr>
+                        <w:jc w:val="center"/>
+                      </w:pPr>
+                      <w:r>
+                        <w:t>3</w:t>
+                      </w:r>
+                    </w:p>
+                  </w:txbxContent>
+                </v:textbox>
+              </v:rect>
+            </w:pict>
+          </mc:Fallback>
+        </mc:AlternateContent>
+      </w:r>
+      <w:r>
+        <w:rPr>
+          <w:noProof/>
+        </w:rPr>
+        <mc:AlternateContent>
+          <mc:Choice Requires="wps">
+            <w:drawing>
+              <wp:anchor distT="0" distB="0" distL="114300" distR="114300" simplePos="0" relativeHeight="251681792" behindDoc="0" locked="0" layoutInCell="1" allowOverlap="1" wp14:anchorId="00649DD0" wp14:editId="33713129">
+                <wp:simplePos x="0" y="0"/>
+                <wp:positionH relativeFrom="column">
+                  <wp:posOffset>1026695</wp:posOffset>
+                </wp:positionH>
+                <wp:positionV relativeFrom="paragraph">
+                  <wp:posOffset>2811379</wp:posOffset>
+                </wp:positionV>
+                <wp:extent cx="368969" cy="834189"/>
+                <wp:effectExtent l="0" t="0" r="12065" b="23495"/>
+                <wp:wrapNone/>
+                <wp:docPr id="21" name="Rectangle 21"/>
+                <wp:cNvGraphicFramePr/>
+                <a:graphic xmlns:a="http://schemas.openxmlformats.org/drawingml/2006/main">
+                  <a:graphicData uri="http://schemas.microsoft.com/office/word/2010/wordprocessingShape">
+                    <wps:wsp>
+                      <wps:cNvSpPr/>
+                      <wps:spPr>
+                        <a:xfrm>
+                          <a:off x="0" y="0"/>
+                          <a:ext cx="368969" cy="834189"/>
+                        </a:xfrm>
+                        <a:prstGeom prst="rect">
+                          <a:avLst/>
+                        </a:prstGeom>
+                      </wps:spPr>
+                      <wps:style>
+                        <a:lnRef idx="2">
+                          <a:schemeClr val="accent1">
+                            <a:shade val="50000"/>
+                          </a:schemeClr>
+                        </a:lnRef>
+                        <a:fillRef idx="1">
+                          <a:schemeClr val="accent1"/>
+                        </a:fillRef>
+                        <a:effectRef idx="0">
+                          <a:schemeClr val="accent1"/>
+                        </a:effectRef>
+                        <a:fontRef idx="minor">
+                          <a:schemeClr val="lt1"/>
+                        </a:fontRef>
+                      </wps:style>
+                      <wps:txbx>
+                        <w:txbxContent>
+                          <w:p>
+                            <w:pPr>
+                              <w:jc w:val="center"/>
+                            </w:pPr>
+                            <w:r>
+                              <w:t>1</w:t>
+                            </w:r>
+                          </w:p>
+                          <w:p>
+                            <w:pPr>
+                              <w:jc w:val="center"/>
+                            </w:pPr>
+                            <w:r>
+                              <w:t>3</w:t>
+                            </w:r>
+                          </w:p>
+                          <w:p>
+                            <w:pPr>
+                              <w:jc w:val="center"/>
+                            </w:pPr>
+                            <w:r>
+                              <w:t>4</w:t>
+                            </w:r>
+                          </w:p>
+                        </w:txbxContent>
+                      </wps:txbx>
+                      <wps:bodyPr rot="0" spcFirstLastPara="0" vertOverflow="overflow" horzOverflow="overflow" vert="horz" wrap="square" lIns="91440" tIns="45720" rIns="91440" bIns="45720" numCol="1" spcCol="0" rtlCol="0" fromWordArt="0" anchor="ctr" anchorCtr="0" forceAA="0" compatLnSpc="1">
+                        <a:prstTxWarp prst="textNoShape">
+                          <a:avLst/>
+                        </a:prstTxWarp>
+                        <a:noAutofit/>
+                      </wps:bodyPr>
+                    </wps:wsp>
+                  </a:graphicData>
+                </a:graphic>
+                <wp14:sizeRelV relativeFrom="margin">
+                  <wp14:pctHeight>0</wp14:pctHeight>
+                </wp14:sizeRelV>
+              </wp:anchor>
+            </w:drawing>
+          </mc:Choice>
+          <mc:Fallback>
+            <w:pict>
+              <v:rect w14:anchorId="00649DD0" id="Rectangle 21" o:spid="_x0000_s1028" style="position:absolute;margin-left:80.85pt;margin-top:221.35pt;width:29.05pt;height:65.7pt;z-index:251681792;visibility:visible;mso-wrap-style:square;mso-height-percent:0;mso-wrap-distance-left:9pt;mso-wrap-distance-top:0;mso-wrap-distance-right:9pt;mso-wrap-distance-bottom:0;mso-position-horizontal:absolute;mso-position-horizontal-relative:text;mso-position-vertical:absolute;mso-position-vertical-relative:text;mso-height-percent:0;mso-height-relative:margin;v-text-anchor:middle" o:gfxdata="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" fillcolor="#4472c4 [3204]" strokecolor="#1f3763 [1604]" strokeweight="1pt">
+                <v:textbox>
+                  <w:txbxContent>
+                    <w:p>
+                      <w:pPr>
+                        <w:jc w:val="center"/>
+                      </w:pPr>
+                      <w:r>
+                        <w:t>1</w:t>
+                      </w:r>
+                    </w:p>
+                    <w:p>
+                      <w:pPr>
+                        <w:jc w:val="center"/>
+                      </w:pPr>
+                      <w:r>
+                        <w:t>3</w:t>
+                      </w:r>
+                    </w:p>
+                    <w:p>
+                      <w:pPr>
+                        <w:jc w:val="center"/>
+                      </w:pPr>
+                      <w:r>
+                        <w:t>4</w:t>
+                      </w:r>
+                    </w:p>
+                  </w:txbxContent>
+                </v:textbox>
+              </v:rect>
+            </w:pict>
+          </mc:Fallback>
+        </mc:AlternateContent>
+      </w:r>
+      <w:r>
+        <w:rPr>
+          <w:noProof/>
+        </w:rPr>
+        <mc:AlternateContent>
+          <mc:Choice Requires="wps">
+            <w:drawing>
+              <wp:anchor distT="0" distB="0" distL="114300" distR="114300" simplePos="0" relativeHeight="251680768" behindDoc="0" locked="0" layoutInCell="1" allowOverlap="1" wp14:anchorId="68BF0C4F" wp14:editId="6B54DCE1">
+                <wp:simplePos x="0" y="0"/>
+                <wp:positionH relativeFrom="column">
+                  <wp:posOffset>721895</wp:posOffset>
+                </wp:positionH>
+                <wp:positionV relativeFrom="paragraph">
+                  <wp:posOffset>2811379</wp:posOffset>
+                </wp:positionV>
+                <wp:extent cx="292768" cy="829945"/>
+                <wp:effectExtent l="0" t="0" r="12065" b="27305"/>
+                <wp:wrapNone/>
+                <wp:docPr id="20" name="Rectangle 20"/>
+                <wp:cNvGraphicFramePr/>
+                <a:graphic xmlns:a="http://schemas.openxmlformats.org/drawingml/2006/main">
+                  <a:graphicData uri="http://schemas.microsoft.com/office/word/2010/wordprocessingShape">
+                    <wps:wsp>
+                      <wps:cNvSpPr/>
+                      <wps:spPr>
+                        <a:xfrm>
+                          <a:off x="0" y="0"/>
+                          <a:ext cx="292768" cy="829945"/>
+                        </a:xfrm>
+                        <a:prstGeom prst="rect">
+                          <a:avLst/>
+                        </a:prstGeom>
+                      </wps:spPr>
+                      <wps:style>
+                        <a:lnRef idx="2">
+                          <a:schemeClr val="accent1">
+                            <a:shade val="50000"/>
+                          </a:schemeClr>
+                        </a:lnRef>
+                        <a:fillRef idx="1">
+                          <a:schemeClr val="accent1"/>
+                        </a:fillRef>
+                        <a:effectRef idx="0">
+                          <a:schemeClr val="accent1"/>
+                        </a:effectRef>
+                        <a:fontRef idx="minor">
+                          <a:schemeClr val="lt1"/>
+                        </a:fontRef>
+                      </wps:style>
+                      <wps:txbx>
+                        <w:txbxContent>
+                          <w:p>
+                            <w:pPr>
+                              <w:jc w:val="center"/>
+                            </w:pPr>
+                            <w:r>
+                              <w:t>0</w:t>
+                            </w:r>
+                          </w:p>
+                          <w:p>
+                            <w:pPr>
+                              <w:jc w:val="center"/>
+                            </w:pPr>
+                            <w:r>
+                              <w:t>1</w:t>
+                            </w:r>
+                          </w:p>
+                          <w:p>
+                            <w:pPr>
+                              <w:jc w:val="center"/>
+                            </w:pPr>
+                            <w:r>
+                              <w:t>2</w:t>
+                            </w:r>
+                          </w:p>
+                        </w:txbxContent>
+                      </wps:txbx>
+                      <wps:bodyPr rot="0" spcFirstLastPara="0" vertOverflow="overflow" horzOverflow="overflow" vert="horz" wrap="square" lIns="91440" tIns="45720" rIns="91440" bIns="45720" numCol="1" spcCol="0" rtlCol="0" fromWordArt="0" anchor="ctr" anchorCtr="0" forceAA="0" compatLnSpc="1">
+                        <a:prstTxWarp prst="textNoShape">
+                          <a:avLst/>
+                        </a:prstTxWarp>
+                        <a:noAutofit/>
+                      </wps:bodyPr>
+                    </wps:wsp>
+                  </a:graphicData>
+                </a:graphic>
+                <wp14:sizeRelH relativeFrom="margin">
+                  <wp14:pctWidth>0</wp14:pctWidth>
+                </wp14:sizeRelH>
+              </wp:anchor>
+            </w:drawing>
+          </mc:Choice>
+          <mc:Fallback>
+            <w:pict>
+              <v:rect w14:anchorId="68BF0C4F" id="Rectangle 20" o:spid="_x0000_s1029" style="position:absolute;margin-left:56.85pt;margin-top:221.35pt;width:23.05pt;height:65.35pt;z-index:251680768;visibility:visible;mso-wrap-style:square;mso-width-percent:0;mso-wrap-distance-left:9pt;mso-wrap-distance-top:0;mso-wrap-distance-right:9pt;mso-wrap-distance-bottom:0;mso-position-horizontal:absolute;mso-position-horizontal-relative:text;mso-position-vertical:absolute;mso-position-vertical-relative:text;mso-width-percent:0;mso-width-relative:margin;v-text-anchor:middle" o:gfxdata="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" fillcolor="#4472c4 [3204]" strokecolor="#1f3763 [1604]" strokeweight="1pt">
+                <v:textbox>
+                  <w:txbxContent>
+                    <w:p>
+                      <w:pPr>
+                        <w:jc w:val="center"/>
+                      </w:pPr>
+                      <w:r>
+                        <w:t>0</w:t>
+                      </w:r>
+                    </w:p>
+                    <w:p>
+                      <w:pPr>
+                        <w:jc w:val="center"/>
+                      </w:pPr>
+                      <w:r>
+                        <w:t>1</w:t>
+                      </w:r>
+                    </w:p>
+                    <w:p>
+                      <w:pPr>
+                        <w:jc w:val="center"/>
+                      </w:pPr>
+                      <w:r>
+                        <w:t>2</w:t>
+                      </w:r>
+                    </w:p>
+                  </w:txbxContent>
+                </v:textbox>
+              </v:rect>
+            </w:pict>
+          </mc:Fallback>
+        </mc:AlternateContent>
+      </w:r>
+      <w:r>
+        <w:rPr>
+          <w:noProof/>
+        </w:rPr>
+        <mc:AlternateContent>
+          <mc:Choice Requires="wps">
+            <w:drawing>
+              <wp:anchor distT="0" distB="0" distL="114300" distR="114300" simplePos="0" relativeHeight="251679744" behindDoc="0" locked="0" layoutInCell="1" allowOverlap="1" wp14:anchorId="28D3A1F5" wp14:editId="60FD41FE">
+                <wp:simplePos x="0" y="0"/>
+                <wp:positionH relativeFrom="column">
+                  <wp:posOffset>449179</wp:posOffset>
+                </wp:positionH>
+                <wp:positionV relativeFrom="paragraph">
+                  <wp:posOffset>2141621</wp:posOffset>
+                </wp:positionV>
+                <wp:extent cx="1231232" cy="1684421"/>
+                <wp:effectExtent l="0" t="0" r="26670" b="11430"/>
+                <wp:wrapNone/>
+                <wp:docPr id="19" name="Flowchart: Magnetic Disk 19"/>
+                <wp:cNvGraphicFramePr/>
+                <a:graphic xmlns:a="http://schemas.openxmlformats.org/drawingml/2006/main">
+                  <a:graphicData uri="http://schemas.microsoft.com/office/word/2010/wordprocessingShape">
+                    <wps:wsp>
+                      <wps:cNvSpPr/>
+                      <wps:spPr>
+                        <a:xfrm>
+                          <a:off x="0" y="0"/>
+                          <a:ext cx="1231232" cy="1684421"/>
+                        </a:xfrm>
+                        <a:prstGeom prst="flowChartMagneticDisk">
+                          <a:avLst/>
+                        </a:prstGeom>
+                      </wps:spPr>
+                      <wps:style>
+                        <a:lnRef idx="2">
+                          <a:schemeClr val="accent1">
+                            <a:shade val="50000"/>
+                          </a:schemeClr>
+                        </a:lnRef>
+                        <a:fillRef idx="1">
+                          <a:schemeClr val="accent1"/>
+                        </a:fillRef>
+                        <a:effectRef idx="0">
+                          <a:schemeClr val="accent1"/>
+                        </a:effectRef>
+                        <a:fontRef idx="minor">
+                          <a:schemeClr val="lt1"/>
+                        </a:fontRef>
+                      </wps:style>
+                      <wps:bodyPr rot="0" spcFirstLastPara="0" vertOverflow="overflow" horzOverflow="overflow" vert="horz" wrap="square" lIns="91440" tIns="45720" rIns="91440" bIns="45720" numCol="1" spcCol="0" rtlCol="0" fromWordArt="0" anchor="ctr" anchorCtr="0" forceAA="0" compatLnSpc="1">
+                        <a:prstTxWarp prst="textNoShape">
+                          <a:avLst/>
+                        </a:prstTxWarp>
+                        <a:noAutofit/>
+                      </wps:bodyPr>
+                    </wps:wsp>
+                  </a:graphicData>
+                </a:graphic>
+              </wp:anchor>
+            </w:drawing>
+          </mc:Choice>
+          <mc:Fallback>
+            <w:pict>
+              <v:shapetype w14:anchorId="4BEF881B" id="_x0000_t132" coordsize="21600,21600" o:spt="132" path="m10800,qx,3391l,18209qy10800,21600,21600,18209l21600,3391qy10800,xem,3391nfqy10800,6782,21600,3391e">
+                <v:path o:extrusionok="f" gradientshapeok="t" o:connecttype="custom" o:connectlocs="10800,6782;10800,0;0,10800;10800,21600;21600,10800" o:connectangles="270,270,180,90,0" textboxrect="0,6782,21600,18209"/>
+              </v:shapetype>
+              <v:shape id="Flowchart: Magnetic Disk 19" o:spid="_x0000_s1026" type="#_x0000_t132" style="position:absolute;margin-left:35.35pt;margin-top:168.65pt;width:96.95pt;height:132.65pt;z-index:251679744;visibility:visible;mso-wrap-style:square;mso-wrap-distance-left:9pt;mso-wrap-distance-top:0;mso-wrap-distance-right:9pt;mso-wrap-distance-bottom:0;mso-position-horizontal:absolute;mso-position-horizontal-relative:text;mso-position-vertical:absolute;mso-position-vertical-relative:text;v-text-anchor:middle" o:gfxdata="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" fillcolor="#4472c4 [3204]" strokecolor="#1f3763 [1604]" strokeweight="1pt">
+                <v:stroke joinstyle="miter"/>
+              </v:shape>
+            </w:pict>
+          </mc:Fallback>
+        </mc:AlternateContent>
+      </w:r>
+      <w:r>
+        <w:rPr>
+          <w:noProof/>
+        </w:rPr>
+        <mc:AlternateContent>
+          <mc:Choice Requires="wps">
+            <w:drawing>
+              <wp:anchor distT="0" distB="0" distL="114300" distR="114300" simplePos="0" relativeHeight="251678720" behindDoc="0" locked="0" layoutInCell="1" allowOverlap="1" wp14:anchorId="2123F256" wp14:editId="49917314">
+                <wp:simplePos x="0" y="0"/>
+                <wp:positionH relativeFrom="column">
+                  <wp:posOffset>4102768</wp:posOffset>
+                </wp:positionH>
+                <wp:positionV relativeFrom="paragraph">
+                  <wp:posOffset>2141621</wp:posOffset>
+                </wp:positionV>
+                <wp:extent cx="1812758" cy="1568116"/>
+                <wp:effectExtent l="0" t="0" r="16510" b="13335"/>
+                <wp:wrapNone/>
+                <wp:docPr id="18" name="Rectangle: Rounded Corners 18"/>
+                <wp:cNvGraphicFramePr/>
+                <a:graphic xmlns:a="http://schemas.openxmlformats.org/drawingml/2006/main">
+                  <a:graphicData uri="http://schemas.microsoft.com/office/word/2010/wordprocessingShape">
+                    <wps:wsp>
+                      <wps:cNvSpPr/>
+                      <wps:spPr>
+                        <a:xfrm>
+                          <a:off x="0" y="0"/>
+                          <a:ext cx="1812758" cy="1568116"/>
+                        </a:xfrm>
+                        <a:prstGeom prst="roundRect">
+                          <a:avLst/>
+                        </a:prstGeom>
+                      </wps:spPr>
+                      <wps:style>
+                        <a:lnRef idx="2">
+                          <a:schemeClr val="accent1">
+                            <a:shade val="50000"/>
+                          </a:schemeClr>
+                        </a:lnRef>
+                        <a:fillRef idx="1">
+                          <a:schemeClr val="accent1"/>
+                        </a:fillRef>
+                        <a:effectRef idx="0">
+                          <a:schemeClr val="accent1"/>
+                        </a:effectRef>
+                        <a:fontRef idx="minor">
+                          <a:schemeClr val="lt1"/>
+                        </a:fontRef>
+                      </wps:style>
+                      <wps:bodyPr rot="0" spcFirstLastPara="0" vertOverflow="overflow" horzOverflow="overflow" vert="horz" wrap="square" lIns="91440" tIns="45720" rIns="91440" bIns="45720" numCol="1" spcCol="0" rtlCol="0" fromWordArt="0" anchor="ctr" anchorCtr="0" forceAA="0" compatLnSpc="1">
+                        <a:prstTxWarp prst="textNoShape">
+                          <a:avLst/>
+                        </a:prstTxWarp>
+                        <a:noAutofit/>
+                      </wps:bodyPr>
+                    </wps:wsp>
+                  </a:graphicData>
+                </a:graphic>
+              </wp:anchor>
+            </w:drawing>
+          </mc:Choice>
+          <mc:Fallback>
+            <w:pict>
+              <v:roundrect w14:anchorId="48101B31" id="Rectangle: Rounded Corners 18" o:spid="_x0000_s1026" style="position:absolute;margin-left:323.05pt;margin-top:168.65pt;width:142.75pt;height:123.45pt;z-index:251678720;visibility:visible;mso-wrap-style:square;mso-wrap-distance-left:9pt;mso-wrap-distance-top:0;mso-wrap-distance-right:9pt;mso-wrap-distance-bottom:0;mso-position-horizontal:absolute;mso-position-horizontal-relative:text;mso-position-vertical:absolute;mso-position-vertical-relative:text;v-text-anchor:middle" arcsize="10923f" o:gfxdata="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" fillcolor="#4472c4 [3204]" strokecolor="#1f3763 [1604]" strokeweight="1pt">
+                <v:stroke joinstyle="miter"/>
+              </v:roundrect>
+            </w:pict>
+          </mc:Fallback>
+        </mc:AlternateContent>
+      </w:r>
+      <w:r>
+        <w:rPr>
+          <w:noProof/>
+        </w:rPr>
+        <mc:AlternateContent>
+          <mc:Choice Requires="wps">
+            <w:drawing>
+              <wp:anchor distT="0" distB="0" distL="114300" distR="114300" simplePos="0" relativeHeight="251677696" behindDoc="0" locked="0" layoutInCell="1" allowOverlap="1" wp14:anchorId="13C61551" wp14:editId="7398AE43">
+                <wp:simplePos x="0" y="0"/>
+                <wp:positionH relativeFrom="column">
+                  <wp:posOffset>2306053</wp:posOffset>
+                </wp:positionH>
+                <wp:positionV relativeFrom="paragraph">
+                  <wp:posOffset>332874</wp:posOffset>
+                </wp:positionV>
+                <wp:extent cx="685800" cy="248652"/>
+                <wp:effectExtent l="0" t="0" r="76200" b="75565"/>
+                <wp:wrapNone/>
+                <wp:docPr id="17" name="Straight Arrow Connector 17"/>
+                <wp:cNvGraphicFramePr/>
+                <a:graphic xmlns:a="http://schemas.openxmlformats.org/drawingml/2006/main">
+                  <a:graphicData uri="http://schemas.microsoft.com/office/word/2010/wordprocessingShape">
+                    <wps:wsp>
+                      <wps:cNvCnPr/>
+                      <wps:spPr>
+                        <a:xfrm>
+                          <a:off x="0" y="0"/>
+                          <a:ext cx="685800" cy="248652"/>
+                        </a:xfrm>
+                        <a:prstGeom prst="straightConnector1">
+                          <a:avLst/>
+                        </a:prstGeom>
+                        <a:ln>
+                          <a:solidFill>
+                            <a:schemeClr val="tx1"/>
+                          </a:solidFill>
+                          <a:tailEnd type="triangle"/>
+                        </a:ln>
+                      </wps:spPr>
+                      <wps:style>
+                        <a:lnRef idx="1">
+                          <a:schemeClr val="accent1"/>
+                        </a:lnRef>
+                        <a:fillRef idx="0">
+                          <a:schemeClr val="accent1"/>
+                        </a:fillRef>
+                        <a:effectRef idx="0">
+                          <a:schemeClr val="accent1"/>
+                        </a:effectRef>
+                        <a:fontRef idx="minor">
+                          <a:schemeClr val="tx1"/>
+                        </a:fontRef>
+                      </wps:style>
+                      <wps:bodyPr/>
+                    </wps:wsp>
+                  </a:graphicData>
+                </a:graphic>
+              </wp:anchor>
+            </w:drawing>
+          </mc:Choice>
+          <mc:Fallback>
+            <w:pict>
+              <v:shape w14:anchorId="26D9435C" id="Straight Arrow Connector 17" o:spid="_x0000_s1026" type="#_x0000_t32" style="position:absolute;margin-left:181.6pt;margin-top:26.2pt;width:54pt;height:19.6pt;z-index:251677696;visibility:visible;mso-wrap-style:square;mso-wrap-distance-left:9pt;mso-wrap-distance-top:0;mso-wrap-distance-right:9pt;mso-wrap-distance-bottom:0;mso-position-horizontal:absolute;mso-position-horizontal-relative:text;mso-position-vertical:absolute;mso-position-vertical-relative:text" o:gfxdata="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" strokecolor="black [3213]" strokeweight=".5pt">
+                <v:stroke endarrow="block" joinstyle="miter"/>
+              </v:shape>
+            </w:pict>
+          </mc:Fallback>
+        </mc:AlternateContent>
+      </w:r>
+      <w:r>
+        <w:rPr>
+          <w:noProof/>
+        </w:rPr>
+        <mc:AlternateContent>
+          <mc:Choice Requires="wps">
+            <w:drawing>
+              <wp:anchor distT="0" distB="0" distL="114300" distR="114300" simplePos="0" relativeHeight="251676672" behindDoc="0" locked="0" layoutInCell="1" allowOverlap="1" wp14:anchorId="2BC3764B" wp14:editId="2337E7BE">
+                <wp:simplePos x="0" y="0"/>
+                <wp:positionH relativeFrom="column">
+                  <wp:posOffset>1740568</wp:posOffset>
+                </wp:positionH>
+                <wp:positionV relativeFrom="paragraph">
+                  <wp:posOffset>425116</wp:posOffset>
+                </wp:positionV>
+                <wp:extent cx="268706" cy="693821"/>
+                <wp:effectExtent l="0" t="38100" r="55245" b="30480"/>
+                <wp:wrapNone/>
+                <wp:docPr id="16" name="Straight Arrow Connector 16"/>
+                <wp:cNvGraphicFramePr/>
+                <a:graphic xmlns:a="http://schemas.openxmlformats.org/drawingml/2006/main">
+                  <a:graphicData uri="http://schemas.microsoft.com/office/word/2010/wordprocessingShape">
+                    <wps:wsp>
+                      <wps:cNvCnPr/>
+                      <wps:spPr>
+                        <a:xfrm flipV="1">
+                          <a:off x="0" y="0"/>
+                          <a:ext cx="268706" cy="693821"/>
+                        </a:xfrm>
+                        <a:prstGeom prst="straightConnector1">
+                          <a:avLst/>
+                        </a:prstGeom>
+                        <a:ln>
+                          <a:solidFill>
+                            <a:schemeClr val="tx1"/>
+                          </a:solidFill>
+                          <a:tailEnd type="triangle"/>
+                        </a:ln>
+                      </wps:spPr>
+                      <wps:style>
+                        <a:lnRef idx="1">
+                          <a:schemeClr val="accent1"/>
+                        </a:lnRef>
+                        <a:fillRef idx="0">
+                          <a:schemeClr val="accent1"/>
+                        </a:fillRef>
+                        <a:effectRef idx="0">
+                          <a:schemeClr val="accent1"/>
+                        </a:effectRef>
+                        <a:fontRef idx="minor">
+                          <a:schemeClr val="tx1"/>
+                        </a:fontRef>
+                      </wps:style>
+                      <wps:bodyPr/>
+                    </wps:wsp>
+                  </a:graphicData>
+                </a:graphic>
+              </wp:anchor>
+            </w:drawing>
+          </mc:Choice>
+          <mc:Fallback>
+            <w:pict>
+              <v:shape w14:anchorId="316DA8FC" id="Straight Arrow Connector 16" o:spid="_x0000_s1026" type="#_x0000_t32" style="position:absolute;margin-left:137.05pt;margin-top:33.45pt;width:21.15pt;height:54.65pt;flip:y;z-index:251676672;visibility:visible;mso-wrap-style:square;mso-wrap-distance-left:9pt;mso-wrap-distance-top:0;mso-wrap-distance-right:9pt;mso-wrap-distance-bottom:0;mso-position-horizontal:absolute;mso-position-horizontal-relative:text;mso-position-vertical:absolute;mso-position-vertical-relative:text" o:gfxdata="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" strokecolor="black [3213]" strokeweight=".5pt">
+                <v:stroke endarrow="block" joinstyle="miter"/>
+              </v:shape>
+            </w:pict>
+          </mc:Fallback>
+        </mc:AlternateContent>
+      </w:r>
+      <w:r>
+        <w:rPr>
+          <w:noProof/>
+        </w:rPr>
+        <mc:AlternateContent>
+          <mc:Choice Requires="wps">
+            <w:drawing>
+              <wp:anchor distT="0" distB="0" distL="114300" distR="114300" simplePos="0" relativeHeight="251675648" behindDoc="0" locked="0" layoutInCell="1" allowOverlap="1" wp14:anchorId="5B83F1C9" wp14:editId="41C4AAE7">
+                <wp:simplePos x="0" y="0"/>
+                <wp:positionH relativeFrom="column">
+                  <wp:posOffset>2033337</wp:posOffset>
+                </wp:positionH>
+                <wp:positionV relativeFrom="paragraph">
+                  <wp:posOffset>1315453</wp:posOffset>
+                </wp:positionV>
+                <wp:extent cx="401052" cy="60158"/>
+                <wp:effectExtent l="38100" t="19050" r="18415" b="92710"/>
+                <wp:wrapNone/>
+                <wp:docPr id="15" name="Straight Arrow Connector 15"/>
+                <wp:cNvGraphicFramePr/>
+                <a:graphic xmlns:a="http://schemas.openxmlformats.org/drawingml/2006/main">
+                  <a:graphicData uri="http://schemas.microsoft.com/office/word/2010/wordprocessingShape">
+                    <wps:wsp>
+                      <wps:cNvCnPr/>
+                      <wps:spPr>
+                        <a:xfrm flipH="1">
+                          <a:off x="0" y="0"/>
+                          <a:ext cx="401052" cy="60158"/>
+                        </a:xfrm>
+                        <a:prstGeom prst="straightConnector1">
+                          <a:avLst/>
+                        </a:prstGeom>
+                        <a:ln>
+                          <a:tailEnd type="triangle"/>
+                        </a:ln>
+                      </wps:spPr>
+                      <wps:style>
+                        <a:lnRef idx="1">
+                          <a:schemeClr val="accent1"/>
+                        </a:lnRef>
+                        <a:fillRef idx="0">
+                          <a:schemeClr val="accent1"/>
+                        </a:fillRef>
+                        <a:effectRef idx="0">
+                          <a:schemeClr val="accent1"/>
+                        </a:effectRef>
+                        <a:fontRef idx="minor">
+                          <a:schemeClr val="tx1"/>
+                        </a:fontRef>
+                      </wps:style>
+                      <wps:bodyPr/>
+                    </wps:wsp>
+                  </a:graphicData>
+                </a:graphic>
+              </wp:anchor>
+            </w:drawing>
+          </mc:Choice>
+          <mc:Fallback>
+            <w:pict>
+              <v:shape w14:anchorId="74A4A5D3" id="Straight Arrow Connector 15" o:spid="_x0000_s1026" type="#_x0000_t32" style="position:absolute;margin-left:160.1pt;margin-top:103.6pt;width:31.6pt;height:4.75pt;flip:x;z-index:251675648;visibility:visible;mso-wrap-style:square;mso-wrap-distance-left:9pt;mso-wrap-distance-top:0;mso-wrap-distance-right:9pt;mso-wrap-distance-bottom:0;mso-position-horizontal:absolute;mso-position-horizontal-relative:text;mso-position-vertical:absolute;mso-position-vertical-relative:text" o:gfxdata="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" strokecolor="#4472c4 [3204]" strokeweight=".5pt">
+                <v:stroke endarrow="block" joinstyle="miter"/>
+              </v:shape>
+            </w:pict>
+          </mc:Fallback>
+        </mc:AlternateContent>
+      </w:r>
+      <w:r>
+        <w:rPr>
+          <w:noProof/>
+        </w:rPr>
+        <mc:AlternateContent>
+          <mc:Choice Requires="wps">
+            <w:drawing>
+              <wp:anchor distT="0" distB="0" distL="114300" distR="114300" simplePos="0" relativeHeight="251674624" behindDoc="0" locked="0" layoutInCell="1" allowOverlap="1" wp14:anchorId="41425F04" wp14:editId="76ABC4A9">
+                <wp:simplePos x="0" y="0"/>
+                <wp:positionH relativeFrom="column">
+                  <wp:posOffset>2265947</wp:posOffset>
+                </wp:positionH>
+                <wp:positionV relativeFrom="paragraph">
+                  <wp:posOffset>453189</wp:posOffset>
+                </wp:positionV>
+                <wp:extent cx="236621" cy="152400"/>
+                <wp:effectExtent l="0" t="0" r="68580" b="57150"/>
+                <wp:wrapNone/>
+                <wp:docPr id="14" name="Straight Arrow Connector 14"/>
+                <wp:cNvGraphicFramePr/>
+                <a:graphic xmlns:a="http://schemas.openxmlformats.org/drawingml/2006/main">
+                  <a:graphicData uri="http://schemas.microsoft.com/office/word/2010/wordprocessingShape">
+                    <wps:wsp>
+                      <wps:cNvCnPr/>
+                      <wps:spPr>
+                        <a:xfrm>
+                          <a:off x="0" y="0"/>
+                          <a:ext cx="236621" cy="152400"/>
+                        </a:xfrm>
+                        <a:prstGeom prst="straightConnector1">
+                          <a:avLst/>
+                        </a:prstGeom>
+                        <a:ln>
+                          <a:tailEnd type="triangle"/>
+                        </a:ln>
+                      </wps:spPr>
+                      <wps:style>
+                        <a:lnRef idx="1">
+                          <a:schemeClr val="accent1"/>
+                        </a:lnRef>
+                        <a:fillRef idx="0">
+                          <a:schemeClr val="accent1"/>
+                        </a:fillRef>
+                        <a:effectRef idx="0">
+                          <a:schemeClr val="accent1"/>
+                        </a:effectRef>
+                        <a:fontRef idx="minor">
+                          <a:schemeClr val="tx1"/>
+                        </a:fontRef>
+                      </wps:style>
+                      <wps:bodyPr/>
+                    </wps:wsp>
+                  </a:graphicData>
+                </a:graphic>
+              </wp:anchor>
+            </w:drawing>
+          </mc:Choice>
+          <mc:Fallback>
+            <w:pict>
+              <v:shape w14:anchorId="63E5AB38" id="Straight Arrow Connector 14" o:spid="_x0000_s1026" type="#_x0000_t32" style="position:absolute;margin-left:178.4pt;margin-top:35.7pt;width:18.65pt;height:12pt;z-index:251674624;visibility:visible;mso-wrap-style:square;mso-wrap-distance-left:9pt;mso-wrap-distance-top:0;mso-wrap-distance-right:9pt;mso-wrap-distance-bottom:0;mso-position-horizontal:absolute;mso-position-horizontal-relative:text;mso-position-vertical:absolute;mso-position-vertical-relative:text" o:gfxdata="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" strokecolor="#4472c4 [3204]" strokeweight=".5pt">
+                <v:stroke endarrow="block" joinstyle="miter"/>
+              </v:shape>
+            </w:pict>
+          </mc:Fallback>
+        </mc:AlternateContent>
+      </w:r>
+      <w:r>
+        <w:rPr>
+          <w:noProof/>
+        </w:rPr>
+        <mc:AlternateContent>
+          <mc:Choice Requires="wps">
+            <w:drawing>
+              <wp:anchor distT="0" distB="0" distL="114300" distR="114300" simplePos="0" relativeHeight="251673600" behindDoc="0" locked="0" layoutInCell="1" allowOverlap="1" wp14:anchorId="2D12A797" wp14:editId="3F003962">
+                <wp:simplePos x="0" y="0"/>
+                <wp:positionH relativeFrom="column">
+                  <wp:posOffset>316564</wp:posOffset>
+                </wp:positionH>
+                <wp:positionV relativeFrom="paragraph">
+                  <wp:posOffset>1130868</wp:posOffset>
+                </wp:positionV>
+                <wp:extent cx="1700330" cy="565484"/>
+                <wp:effectExtent l="0" t="0" r="14605" b="25400"/>
+                <wp:wrapNone/>
+                <wp:docPr id="13" name="Text Box 13"/>
+                <wp:cNvGraphicFramePr/>
+                <a:graphic xmlns:a="http://schemas.openxmlformats.org/drawingml/2006/main">
+                  <a:graphicData uri="http://schemas.microsoft.com/office/word/2010/wordprocessingShape">
+                    <wps:wsp>
+                      <wps:cNvSpPr txBox="1"/>
+                      <wps:spPr>
+                        <a:xfrm>
+                          <a:off x="0" y="0"/>
+                          <a:ext cx="1700330" cy="565484"/>
+                        </a:xfrm>
+                        <a:prstGeom prst="rect">
+                          <a:avLst/>
+                        </a:prstGeom>
+                        <a:solidFill>
+                          <a:schemeClr val="lt1"/>
+                        </a:solidFill>
+                        <a:ln w="6350">
+                          <a:solidFill>
+                            <a:prstClr val="black"/>
+                          </a:solidFill>
+                        </a:ln>
+                      </wps:spPr>
+                      <wps:txbx>
+                        <w:txbxContent>
+                          <w:p>
+                            <w:proofErr w:type="gramStart"/>
+                            <w:r>
+                              <w:t>F(</w:t>
+                            </w:r>
+                            <w:proofErr w:type="gramEnd"/>
+                            <w:r>
+                              <w:t xml:space="preserve">){ code to </w:t>
+                            </w:r>
+                            <w:r>
+                              <w:t xml:space="preserve">sort the array </w:t>
+                            </w:r>
+                            <w:r>
+                              <w:t>}</w:t>
+                            </w:r>
+                          </w:p>
+                        </w:txbxContent>
+                      </wps:txbx>
+                      <wps:bodyPr rot="0" spcFirstLastPara="0" vertOverflow="overflow" horzOverflow="overflow" vert="horz" wrap="square" lIns="91440" tIns="45720" rIns="91440" bIns="45720" numCol="1" spcCol="0" rtlCol="0" fromWordArt="0" anchor="t" anchorCtr="0" forceAA="0" compatLnSpc="1">
+                        <a:prstTxWarp prst="textNoShape">
+                          <a:avLst/>
+                        </a:prstTxWarp>
+                        <a:noAutofit/>
+                      </wps:bodyPr>
+                    </wps:wsp>
+                  </a:graphicData>
+                </a:graphic>
+                <wp14:sizeRelH relativeFrom="margin">
+                  <wp14:pctWidth>0</wp14:pctWidth>
+                </wp14:sizeRelH>
+              </wp:anchor>
+            </w:drawing>
+          </mc:Choice>
+          <mc:Fallback>
+            <w:pict>
+              <v:shapetype w14:anchorId="2D12A797" id="_x0000_t202" coordsize="21600,21600" o:spt="202" path="m,l,21600r21600,l21600,xe">
+                <v:stroke joinstyle="miter"/>
+                <v:path gradientshapeok="t" o:connecttype="rect"/>
+              </v:shapetype>
+              <v:shape id="Text Box 13" o:spid="_x0000_s1030" type="#_x0000_t202" style="position:absolute;margin-left:24.95pt;margin-top:89.05pt;width:133.9pt;height:44.55pt;z-index:251673600;visibility:visible;mso-wrap-style:square;mso-width-percent:0;mso-wrap-distance-left:9pt;mso-wrap-distance-top:0;mso-wrap-distance-right:9pt;mso-wrap-distance-bottom:0;mso-position-horizontal:absolute;mso-position-horizontal-relative:text;mso-position-vertical:absolute;mso-position-vertical-relative:text;mso-width-percent:0;mso-width-relative:margin;v-text-anchor:top" o:gfxdata="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" fillcolor="white [3201]" strokeweight=".5pt">
+                <v:textbox>
+                  <w:txbxContent>
+                    <w:p>
+                      <w:proofErr w:type="gramStart"/>
+                      <w:r>
+                        <w:t>F(</w:t>
+                      </w:r>
+                      <w:proofErr w:type="gramEnd"/>
+                      <w:r>
+                        <w:t xml:space="preserve">){ code to </w:t>
+                      </w:r>
+                      <w:r>
+                        <w:t xml:space="preserve">sort the array </w:t>
+                      </w:r>
+                      <w:r>
+                        <w:t>}</w:t>
+                      </w:r>
+                    </w:p>
+                  </w:txbxContent>
+                </v:textbox>
+              </v:shape>
+            </w:pict>
+          </mc:Fallback>
+        </mc:AlternateContent>
+      </w:r>
+      <w:r>
+        <w:rPr>
+          <w:noProof/>
+        </w:rPr>
+        <mc:AlternateContent>
+          <mc:Choice Requires="wps">
+            <w:drawing>
+              <wp:anchor distT="0" distB="0" distL="114300" distR="114300" simplePos="0" relativeHeight="251671552" behindDoc="0" locked="0" layoutInCell="1" allowOverlap="1" wp14:anchorId="273B9AE2" wp14:editId="4CE96C67">
+                <wp:simplePos x="0" y="0"/>
+                <wp:positionH relativeFrom="column">
+                  <wp:posOffset>2286000</wp:posOffset>
+                </wp:positionH>
+                <wp:positionV relativeFrom="paragraph">
+                  <wp:posOffset>376989</wp:posOffset>
+                </wp:positionV>
+                <wp:extent cx="421105" cy="228600"/>
+                <wp:effectExtent l="0" t="0" r="74295" b="57150"/>
+                <wp:wrapNone/>
+                <wp:docPr id="12" name="Straight Arrow Connector 12"/>
+                <wp:cNvGraphicFramePr/>
+                <a:graphic xmlns:a="http://schemas.openxmlformats.org/drawingml/2006/main">
+                  <a:graphicData uri="http://schemas.microsoft.com/office/word/2010/wordprocessingShape">
+                    <wps:wsp>
+                      <wps:cNvCnPr/>
+                      <wps:spPr>
+                        <a:xfrm>
+                          <a:off x="0" y="0"/>
+                          <a:ext cx="421105" cy="228600"/>
+                        </a:xfrm>
+                        <a:prstGeom prst="straightConnector1">
+                          <a:avLst/>
+                        </a:prstGeom>
+                        <a:ln>
+                          <a:tailEnd type="triangle"/>
+                        </a:ln>
+                      </wps:spPr>
+                      <wps:style>
+                        <a:lnRef idx="1">
+                          <a:schemeClr val="accent1"/>
+                        </a:lnRef>
+                        <a:fillRef idx="0">
+                          <a:schemeClr val="accent1"/>
+                        </a:fillRef>
+                        <a:effectRef idx="0">
+                          <a:schemeClr val="accent1"/>
+                        </a:effectRef>
+                        <a:fontRef idx="minor">
+                          <a:schemeClr val="tx1"/>
+                        </a:fontRef>
+                      </wps:style>
+                      <wps:bodyPr/>
+                    </wps:wsp>
+                  </a:graphicData>
+                </a:graphic>
+              </wp:anchor>
+            </w:drawing>
+          </mc:Choice>
+          <mc:Fallback>
+            <w:pict>
+              <v:shape w14:anchorId="47313DA6" id="Straight Arrow Connector 12" o:spid="_x0000_s1026" type="#_x0000_t32" style="position:absolute;margin-left:180pt;margin-top:29.7pt;width:33.15pt;height:18pt;z-index:251671552;visibility:visible;mso-wrap-style:square;mso-wrap-distance-left:9pt;mso-wrap-distance-top:0;mso-wrap-distance-right:9pt;mso-wrap-distance-bottom:0;mso-position-horizontal:absolute;mso-position-horizontal-relative:text;mso-position-vertical:absolute;mso-position-vertical-relative:text" o:gfxdata="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" strokecolor="#4472c4 [3204]" strokeweight=".5pt">
+                <v:stroke endarrow="block" joinstyle="miter"/>
+              </v:shape>
+            </w:pict>
+          </mc:Fallback>
+        </mc:AlternateContent>
+      </w:r>
+      <w:r>
+        <w:rPr>
+          <w:noProof/>
+        </w:rPr>
+        <mc:AlternateContent>
+          <mc:Choice Requires="wps">
+            <w:drawing>
+              <wp:anchor distT="0" distB="0" distL="114300" distR="114300" simplePos="0" relativeHeight="251670528" behindDoc="0" locked="0" layoutInCell="1" allowOverlap="1" wp14:anchorId="4562A7C5" wp14:editId="681C949D">
+                <wp:simplePos x="0" y="0"/>
+                <wp:positionH relativeFrom="column">
+                  <wp:posOffset>1712495</wp:posOffset>
+                </wp:positionH>
+                <wp:positionV relativeFrom="paragraph">
+                  <wp:posOffset>332874</wp:posOffset>
+                </wp:positionV>
+                <wp:extent cx="268705" cy="24063"/>
+                <wp:effectExtent l="0" t="57150" r="36195" b="90805"/>
+                <wp:wrapNone/>
+                <wp:docPr id="11" name="Straight Arrow Connector 11"/>
+                <wp:cNvGraphicFramePr/>
+                <a:graphic xmlns:a="http://schemas.openxmlformats.org/drawingml/2006/main">
+                  <a:graphicData uri="http://schemas.microsoft.com/office/word/2010/wordprocessingShape">
+                    <wps:wsp>
+                      <wps:cNvCnPr/>
+                      <wps:spPr>
+                        <a:xfrm>
+                          <a:off x="0" y="0"/>
+                          <a:ext cx="268705" cy="24063"/>
+                        </a:xfrm>
+                        <a:prstGeom prst="straightConnector1">
+                          <a:avLst/>
+                        </a:prstGeom>
+                        <a:ln>
+                          <a:tailEnd type="triangle"/>
+                        </a:ln>
+                      </wps:spPr>
+                      <wps:style>
+                        <a:lnRef idx="1">
+                          <a:schemeClr val="accent1"/>
+                        </a:lnRef>
+                        <a:fillRef idx="0">
+                          <a:schemeClr val="accent1"/>
+                        </a:fillRef>
+                        <a:effectRef idx="0">
+                          <a:schemeClr val="accent1"/>
+                        </a:effectRef>
+                        <a:fontRef idx="minor">
+                          <a:schemeClr val="tx1"/>
+                        </a:fontRef>
+                      </wps:style>
+                      <wps:bodyPr/>
+                    </wps:wsp>
+                  </a:graphicData>
+                </a:graphic>
+              </wp:anchor>
+            </w:drawing>
+          </mc:Choice>
+          <mc:Fallback>
+            <w:pict>
+              <v:shape w14:anchorId="6694B39A" id="Straight Arrow Connector 11" o:spid="_x0000_s1026" type="#_x0000_t32" style="position:absolute;margin-left:134.85pt;margin-top:26.2pt;width:21.15pt;height:1.9pt;z-index:251670528;visibility:visible;mso-wrap-style:square;mso-wrap-distance-left:9pt;mso-wrap-distance-top:0;mso-wrap-distance-right:9pt;mso-wrap-distance-bottom:0;mso-position-horizontal:absolute;mso-position-horizontal-relative:text;mso-position-vertical:absolute;mso-position-vertical-relative:text" o:gfxdata="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" strokecolor="#4472c4 [3204]" strokeweight=".5pt">
+                <v:stroke endarrow="block" joinstyle="miter"/>
+              </v:shape>
+            </w:pict>
+          </mc:Fallback>
+        </mc:AlternateContent>
+      </w:r>
+      <w:r>
+        <w:rPr>
+          <w:noProof/>
+        </w:rPr>
+        <mc:AlternateContent>
+          <mc:Choice Requires="wps">
+            <w:drawing>
+              <wp:anchor distT="0" distB="0" distL="114300" distR="114300" simplePos="0" relativeHeight="251669504" behindDoc="0" locked="0" layoutInCell="1" allowOverlap="1" wp14:anchorId="478C64AF" wp14:editId="5DC5B47C">
+                <wp:simplePos x="0" y="0"/>
+                <wp:positionH relativeFrom="column">
+                  <wp:posOffset>1945105</wp:posOffset>
+                </wp:positionH>
+                <wp:positionV relativeFrom="paragraph">
+                  <wp:posOffset>260684</wp:posOffset>
+                </wp:positionV>
+                <wp:extent cx="340895" cy="220579"/>
+                <wp:effectExtent l="0" t="0" r="21590" b="27305"/>
+                <wp:wrapNone/>
+                <wp:docPr id="10" name="Flowchart: Magnetic Disk 10"/>
+                <wp:cNvGraphicFramePr/>
+                <a:graphic xmlns:a="http://schemas.openxmlformats.org/drawingml/2006/main">
+                  <a:graphicData uri="http://schemas.microsoft.com/office/word/2010/wordprocessingShape">
+                    <wps:wsp>
+                      <wps:cNvSpPr/>
+                      <wps:spPr>
+                        <a:xfrm>
+                          <a:off x="0" y="0"/>
+                          <a:ext cx="340895" cy="220579"/>
+                        </a:xfrm>
+                        <a:prstGeom prst="flowChartMagneticDisk">
+                          <a:avLst/>
+                        </a:prstGeom>
+                      </wps:spPr>
+                      <wps:style>
+                        <a:lnRef idx="2">
+                          <a:schemeClr val="accent1">
+                            <a:shade val="50000"/>
+                          </a:schemeClr>
+                        </a:lnRef>
+                        <a:fillRef idx="1">
+                          <a:schemeClr val="accent1"/>
+                        </a:fillRef>
+                        <a:effectRef idx="0">
+                          <a:schemeClr val="accent1"/>
+                        </a:effectRef>
+                        <a:fontRef idx="minor">
+                          <a:schemeClr val="lt1"/>
+                        </a:fontRef>
+                      </wps:style>
+                      <wps:bodyPr rot="0" spcFirstLastPara="0" vertOverflow="overflow" horzOverflow="overflow" vert="horz" wrap="square" lIns="91440" tIns="45720" rIns="91440" bIns="45720" numCol="1" spcCol="0" rtlCol="0" fromWordArt="0" anchor="ctr" anchorCtr="0" forceAA="0" compatLnSpc="1">
+                        <a:prstTxWarp prst="textNoShape">
+                          <a:avLst/>
+                        </a:prstTxWarp>
+                        <a:noAutofit/>
+                      </wps:bodyPr>
+                    </wps:wsp>
+                  </a:graphicData>
+                </a:graphic>
+              </wp:anchor>
+            </w:drawing>
+          </mc:Choice>
+          <mc:Fallback>
+            <w:pict>
+              <v:shape w14:anchorId="7D814461" id="Flowchart: Magnetic Disk 10" o:spid="_x0000_s1026" type="#_x0000_t132" style="position:absolute;margin-left:153.15pt;margin-top:20.55pt;width:26.85pt;height:17.35pt;z-index:251669504;visibility:visible;mso-wrap-style:square;mso-wrap-distance-left:9pt;mso-wrap-distance-top:0;mso-wrap-distance-right:9pt;mso-wrap-distance-bottom:0;mso-position-horizontal:absolute;mso-position-horizontal-relative:text;mso-position-vertical:absolute;mso-position-vertical-relative:text;v-text-anchor:middle" o:gfxdata="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" fillcolor="#4472c4 [3204]" strokecolor="#1f3763 [1604]" strokeweight="1pt">
+                <v:stroke joinstyle="miter"/>
+              </v:shape>
+            </w:pict>
+          </mc:Fallback>
+        </mc:AlternateContent>
+      </w:r>
+      <w:r>
+        <w:rPr>
+          <w:noProof/>
+        </w:rPr>
+        <mc:AlternateContent>
+          <mc:Choice Requires="wps">
+            <w:drawing>
+              <wp:anchor distT="0" distB="0" distL="114300" distR="114300" simplePos="0" relativeHeight="251668480" behindDoc="0" locked="0" layoutInCell="1" allowOverlap="1" wp14:anchorId="79E0D1CC" wp14:editId="713F4C3C">
+                <wp:simplePos x="0" y="0"/>
+                <wp:positionH relativeFrom="column">
+                  <wp:posOffset>1708484</wp:posOffset>
+                </wp:positionH>
+                <wp:positionV relativeFrom="paragraph">
+                  <wp:posOffset>-132347</wp:posOffset>
+                </wp:positionV>
+                <wp:extent cx="846221" cy="184484"/>
+                <wp:effectExtent l="38100" t="0" r="30480" b="82550"/>
+                <wp:wrapNone/>
+                <wp:docPr id="8" name="Straight Arrow Connector 8"/>
+                <wp:cNvGraphicFramePr/>
+                <a:graphic xmlns:a="http://schemas.openxmlformats.org/drawingml/2006/main">
+                  <a:graphicData uri="http://schemas.microsoft.com/office/word/2010/wordprocessingShape">
+                    <wps:wsp>
+                      <wps:cNvCnPr/>
+                      <wps:spPr>
+                        <a:xfrm flipH="1">
+                          <a:off x="0" y="0"/>
+                          <a:ext cx="846221" cy="184484"/>
+                        </a:xfrm>
+                        <a:prstGeom prst="straightConnector1">
+                          <a:avLst/>
+                        </a:prstGeom>
+                        <a:ln>
+                          <a:tailEnd type="triangle"/>
+                        </a:ln>
+                      </wps:spPr>
+                      <wps:style>
+                        <a:lnRef idx="1">
+                          <a:schemeClr val="accent1"/>
+                        </a:lnRef>
+                        <a:fillRef idx="0">
+                          <a:schemeClr val="accent1"/>
+                        </a:fillRef>
+                        <a:effectRef idx="0">
+                          <a:schemeClr val="accent1"/>
+                        </a:effectRef>
+                        <a:fontRef idx="minor">
+                          <a:schemeClr val="tx1"/>
+                        </a:fontRef>
+                      </wps:style>
+                      <wps:bodyPr/>
+                    </wps:wsp>
+                  </a:graphicData>
+                </a:graphic>
+              </wp:anchor>
+            </w:drawing>
+          </mc:Choice>
+          <mc:Fallback>
+            <w:pict>
+              <v:shape w14:anchorId="38CE60F0" id="Straight Arrow Connector 8" o:spid="_x0000_s1026" type="#_x0000_t32" style="position:absolute;margin-left:134.55pt;margin-top:-10.4pt;width:66.65pt;height:14.55pt;flip:x;z-index:251668480;visibility:visible;mso-wrap-style:square;mso-wrap-distance-left:9pt;mso-wrap-distance-top:0;mso-wrap-distance-right:9pt;mso-wrap-distance-bottom:0;mso-position-horizontal:absolute;mso-position-horizontal-relative:text;mso-position-vertical:absolute;mso-position-vertical-relative:text" o:gfxdata="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" strokecolor="#4472c4 [3204]" strokeweight=".5pt">
+                <v:stroke endarrow="block" joinstyle="miter"/>
+              </v:shape>
+            </w:pict>
+          </mc:Fallback>
+        </mc:AlternateContent>
+      </w:r>
+      <w:r>
+        <w:rPr>
+          <w:noProof/>
+        </w:rPr>
+        <mc:AlternateContent>
+          <mc:Choice Requires="wps">
+            <w:drawing>
+              <wp:anchor distT="0" distB="0" distL="114300" distR="114300" simplePos="0" relativeHeight="251667456" behindDoc="0" locked="0" layoutInCell="1" allowOverlap="1" wp14:anchorId="4D1671B6" wp14:editId="28FB4E15">
+                <wp:simplePos x="0" y="0"/>
+                <wp:positionH relativeFrom="column">
+                  <wp:posOffset>56147</wp:posOffset>
+                </wp:positionH>
+                <wp:positionV relativeFrom="paragraph">
+                  <wp:posOffset>-36095</wp:posOffset>
+                </wp:positionV>
+                <wp:extent cx="1700330" cy="565484"/>
+                <wp:effectExtent l="0" t="0" r="14605" b="25400"/>
+                <wp:wrapNone/>
+                <wp:docPr id="5" name="Text Box 5"/>
+                <wp:cNvGraphicFramePr/>
+                <a:graphic xmlns:a="http://schemas.openxmlformats.org/drawingml/2006/main">
+                  <a:graphicData uri="http://schemas.microsoft.com/office/word/2010/wordprocessingShape">
+                    <wps:wsp>
+                      <wps:cNvSpPr txBox="1"/>
+                      <wps:spPr>
+                        <a:xfrm>
+                          <a:off x="0" y="0"/>
+                          <a:ext cx="1700330" cy="565484"/>
+                        </a:xfrm>
+                        <a:prstGeom prst="rect">
+                          <a:avLst/>
+                        </a:prstGeom>
+                        <a:solidFill>
+                          <a:schemeClr val="lt1"/>
+                        </a:solidFill>
+                        <a:ln w="6350">
+                          <a:solidFill>
+                            <a:prstClr val="black"/>
+                          </a:solidFill>
+                        </a:ln>
+                      </wps:spPr>
+                      <wps:txbx>
+                        <w:txbxContent>
+                          <w:p>
+                            <w:proofErr w:type="gramStart"/>
+                            <w:r>
+                              <w:t>F(</w:t>
+                            </w:r>
+                            <w:proofErr w:type="gramEnd"/>
+                            <w:r>
+                              <w:t>){ code to add txt box value in the array}</w:t>
+                            </w:r>
+                          </w:p>
+                        </w:txbxContent>
+                      </wps:txbx>
+                      <wps:bodyPr rot="0" spcFirstLastPara="0" vertOverflow="overflow" horzOverflow="overflow" vert="horz" wrap="square" lIns="91440" tIns="45720" rIns="91440" bIns="45720" numCol="1" spcCol="0" rtlCol="0" fromWordArt="0" anchor="t" anchorCtr="0" forceAA="0" compatLnSpc="1">
+                        <a:prstTxWarp prst="textNoShape">
+                          <a:avLst/>
+                        </a:prstTxWarp>
+                        <a:noAutofit/>
+                      </wps:bodyPr>
+                    </wps:wsp>
+                  </a:graphicData>
+                </a:graphic>
+                <wp14:sizeRelH relativeFrom="margin">
+                  <wp14:pctWidth>0</wp14:pctWidth>
+                </wp14:sizeRelH>
+              </wp:anchor>
+            </w:drawing>
+          </mc:Choice>
+          <mc:Fallback>
+            <w:pict>
+              <v:shape w14:anchorId="4D1671B6" id="Text Box 5" o:spid="_x0000_s1031" type="#_x0000_t202" style="position:absolute;margin-left:4.4pt;margin-top:-2.85pt;width:133.9pt;height:44.55pt;z-index:251667456;visibility:visible;mso-wrap-style:square;mso-width-percent:0;mso-wrap-distance-left:9pt;mso-wrap-distance-top:0;mso-wrap-distance-right:9pt;mso-wrap-distance-bottom:0;mso-position-horizontal:absolute;mso-position-horizontal-relative:text;mso-position-vertical:absolute;mso-position-vertical-relative:text;mso-width-percent:0;mso-width-relative:margin;v-text-anchor:top" o:gfxdata="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" fillcolor="white [3201]" strokeweight=".5pt">
+                <v:textbox>
+                  <w:txbxContent>
+                    <w:p>
+                      <w:proofErr w:type="gramStart"/>
+                      <w:r>
+                        <w:t>F(</w:t>
+                      </w:r>
+                      <w:proofErr w:type="gramEnd"/>
+                      <w:r>
+                        <w:t>){ code to add txt box value in the array}</w:t>
+                      </w:r>
+                    </w:p>
+                  </w:txbxContent>
+                </v:textbox>
+              </v:shape>
+            </w:pict>
+          </mc:Fallback>
+        </mc:AlternateContent>
+      </w:r>
+      <w:r>
+        <w:rPr>
+          <w:noProof/>
+        </w:rPr>
+        <mc:AlternateContent>
+          <mc:Choice Requires="wps">
+            <w:drawing>
+              <wp:anchor distT="0" distB="0" distL="114300" distR="114300" simplePos="0" relativeHeight="251666432" behindDoc="0" locked="0" layoutInCell="1" allowOverlap="1" wp14:anchorId="57AEFF0A" wp14:editId="6FF939BE">
+                <wp:simplePos x="0" y="0"/>
+                <wp:positionH relativeFrom="column">
+                  <wp:posOffset>1768642</wp:posOffset>
+                </wp:positionH>
+                <wp:positionV relativeFrom="paragraph">
+                  <wp:posOffset>112295</wp:posOffset>
+                </wp:positionV>
+                <wp:extent cx="513347" cy="0"/>
+                <wp:effectExtent l="38100" t="76200" r="0" b="95250"/>
+                <wp:wrapNone/>
+                <wp:docPr id="4" name="Straight Arrow Connector 4"/>
+                <wp:cNvGraphicFramePr/>
+                <a:graphic xmlns:a="http://schemas.openxmlformats.org/drawingml/2006/main">
+                  <a:graphicData uri="http://schemas.microsoft.com/office/word/2010/wordprocessingShape">
+                    <wps:wsp>
+                      <wps:cNvCnPr/>
+                      <wps:spPr>
+                        <a:xfrm flipH="1">
+                          <a:off x="0" y="0"/>
+                          <a:ext cx="513347" cy="0"/>
+                        </a:xfrm>
+                        <a:prstGeom prst="straightConnector1">
+                          <a:avLst/>
+                        </a:prstGeom>
+                        <a:ln>
+                          <a:tailEnd type="triangle"/>
+                        </a:ln>
+                      </wps:spPr>
+                      <wps:style>
+                        <a:lnRef idx="1">
+                          <a:schemeClr val="accent1"/>
+                        </a:lnRef>
+                        <a:fillRef idx="0">
+                          <a:schemeClr val="accent1"/>
+                        </a:fillRef>
+                        <a:effectRef idx="0">
+                          <a:schemeClr val="accent1"/>
+                        </a:effectRef>
+                        <a:fontRef idx="minor">
+                          <a:schemeClr val="tx1"/>
+                        </a:fontRef>
+                      </wps:style>
+                      <wps:bodyPr/>
+                    </wps:wsp>
+                  </a:graphicData>
+                </a:graphic>
+              </wp:anchor>
+            </w:drawing>
+          </mc:Choice>
+          <mc:Fallback>
+            <w:pict>
+              <v:shape w14:anchorId="21817597" id="Straight Arrow Connector 4" o:spid="_x0000_s1026" type="#_x0000_t32" style="position:absolute;margin-left:139.25pt;margin-top:8.85pt;width:40.4pt;height:0;flip:x;z-index:251666432;visibility:visible;mso-wrap-style:square;mso-wrap-distance-left:9pt;mso-wrap-distance-top:0;mso-wrap-distance-right:9pt;mso-wrap-distance-bottom:0;mso-position-horizontal:absolute;mso-position-horizontal-relative:text;mso-position-vertical:absolute;mso-position-vertical-relative:text" o:gfxdata="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" strokecolor="#4472c4 [3204]" strokeweight=".5pt">
+                <v:stroke endarrow="block" joinstyle="miter"/>
+              </v:shape>
+            </w:pict>
+          </mc:Fallback>
+        </mc:AlternateContent>
+      </w:r>
+      <w:r>
+        <w:rPr>
+          <w:noProof/>
+        </w:rPr>
+        <mc:AlternateContent>
+          <mc:Choice Requires="wps">
+            <w:drawing>
+              <wp:anchor distT="0" distB="0" distL="114300" distR="114300" simplePos="0" relativeHeight="251665408" behindDoc="0" locked="0" layoutInCell="1" allowOverlap="1" wp14:anchorId="60678F42" wp14:editId="7FEFCFFB">
                 <wp:simplePos x="0" y="0"/>
                 <wp:positionH relativeFrom="column">
                   <wp:posOffset>2446421</wp:posOffset>
@@ -86,7 +2049,7 @@
           </mc:Choice>
           <mc:Fallback>
             <w:pict>
-              <v:rect id="Rectangle 9" o:spid="_x0000_s1026" style="position:absolute;margin-left:192.65pt;margin-top:93.45pt;width:80.85pt;height:20.2pt;z-index:251665408;visibility:visible;mso-wrap-style:square;mso-width-percent:0;mso-height-percent:0;mso-wrap-distance-left:9pt;mso-wrap-distance-top:0;mso-wrap-distance-right:9pt;mso-wrap-distance-bottom:0;mso-position-horizontal:absolute;mso-position-horizontal-relative:text;mso-position-vertical:absolute;mso-position-vertical-relative:text;mso-width-percent:0;mso-height-percent:0;mso-width-relative:margin;mso-height-relative:margin;v-text-anchor:middle" o:gfxdata="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" fillcolor="#4472c4 [3204]" strokecolor="#1f3763 [1604]" strokeweight="1pt">
+              <v:rect w14:anchorId="60678F42" id="Rectangle 9" o:spid="_x0000_s1032" style="position:absolute;margin-left:192.65pt;margin-top:93.45pt;width:80.85pt;height:20.2pt;z-index:251665408;visibility:visible;mso-wrap-style:square;mso-width-percent:0;mso-height-percent:0;mso-wrap-distance-left:9pt;mso-wrap-distance-top:0;mso-wrap-distance-right:9pt;mso-wrap-distance-bottom:0;mso-position-horizontal:absolute;mso-position-horizontal-relative:text;mso-position-vertical:absolute;mso-position-vertical-relative:text;mso-width-percent:0;mso-height-percent:0;mso-width-relative:margin;mso-height-relative:margin;v-text-anchor:middle" o:gfxdata="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" fillcolor="#4472c4 [3204]" strokecolor="#1f3763 [1604]" strokeweight="1pt">
                 <v:textbox>
                   <w:txbxContent>
                     <w:p>
@@ -111,7 +2074,7 @@
         <mc:AlternateContent>
           <mc:Choice Requires="wps">
             <w:drawing>
-              <wp:anchor distT="0" distB="0" distL="114300" distR="114300" simplePos="0" relativeHeight="251659264" behindDoc="0" locked="0" layoutInCell="1" allowOverlap="1">
+              <wp:anchor distT="0" distB="0" distL="114300" distR="114300" simplePos="0" relativeHeight="251659264" behindDoc="0" locked="0" layoutInCell="1" allowOverlap="1" wp14:anchorId="2E0ADDCD" wp14:editId="71EBC0A2">
                 <wp:simplePos x="0" y="0"/>
                 <wp:positionH relativeFrom="column">
                   <wp:posOffset>2446421</wp:posOffset>
@@ -174,11 +2137,7 @@
           </mc:Choice>
           <mc:Fallback>
             <w:pict>
-              <v:shapetype id="_x0000_t202" coordsize="21600,21600" o:spt="202" path="m,l,21600r21600,l21600,xe">
-                <v:stroke joinstyle="miter"/>
-                <v:path gradientshapeok="t" o:connecttype="rect"/>
-              </v:shapetype>
-              <v:shape id="Text Box 1" o:spid="_x0000_s1027" type="#_x0000_t202" style="position:absolute;margin-left:192.65pt;margin-top:-40.1pt;width:210.95pt;height:28.4pt;z-index:251659264;visibility:visible;mso-wrap-style:square;mso-width-percent:0;mso-height-percent:0;mso-wrap-distance-left:9pt;mso-wrap-distance-top:0;mso-wrap-distance-right:9pt;mso-wrap-distance-bottom:0;mso-position-horizontal:absolute;mso-position-horizontal-relative:text;mso-position-vertical:absolute;mso-position-vertical-relative:text;mso-width-percent:0;mso-height-percent:0;mso-width-relative:margin;mso-height-relative:margin;v-text-anchor:top" o:gfxdata="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" fillcolor="white [3201]" strokeweight=".5pt">
+              <v:shape w14:anchorId="2E0ADDCD" id="Text Box 1" o:spid="_x0000_s1033" type="#_x0000_t202" style="position:absolute;margin-left:192.65pt;margin-top:-40.1pt;width:210.95pt;height:28.4pt;z-index:251659264;visibility:visible;mso-wrap-style:square;mso-width-percent:0;mso-height-percent:0;mso-wrap-distance-left:9pt;mso-wrap-distance-top:0;mso-wrap-distance-right:9pt;mso-wrap-distance-bottom:0;mso-position-horizontal:absolute;mso-position-horizontal-relative:text;mso-position-vertical:absolute;mso-position-vertical-relative:text;mso-width-percent:0;mso-height-percent:0;mso-width-relative:margin;mso-height-relative:margin;v-text-anchor:top" o:gfxdata="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" fillcolor="white [3201]" strokeweight=".5pt">
                 <v:textbox>
                   <w:txbxContent>
                     <w:p>
@@ -200,7 +2159,7 @@
         <mc:AlternateContent>
           <mc:Choice Requires="wps">
             <w:drawing>
-              <wp:anchor distT="0" distB="0" distL="114300" distR="114300" simplePos="0" relativeHeight="251664384" behindDoc="0" locked="0" layoutInCell="1" allowOverlap="1" wp14:anchorId="6FA7805B" wp14:editId="07F40644">
+              <wp:anchor distT="0" distB="0" distL="114300" distR="114300" simplePos="0" relativeHeight="251664384" behindDoc="0" locked="0" layoutInCell="1" allowOverlap="1" wp14:anchorId="7C4A0BC5" wp14:editId="3FB28DC3">
                 <wp:simplePos x="0" y="0"/>
                 <wp:positionH relativeFrom="column">
                   <wp:posOffset>2454041</wp:posOffset>
@@ -260,7 +2219,7 @@
           </mc:Choice>
           <mc:Fallback>
             <w:pict>
-              <v:shape w14:anchorId="6FA7805B" id="Text Box 7" o:spid="_x0000_s1028" type="#_x0000_t202" style="position:absolute;margin-left:193.25pt;margin-top:48.95pt;width:147.8pt;height:28.4pt;z-index:251664384;visibility:visible;mso-wrap-style:square;mso-height-percent:0;mso-wrap-distance-left:9pt;mso-wrap-distance-top:0;mso-wrap-distance-right:9pt;mso-wrap-distance-bottom:0;mso-position-horizontal:absolute;mso-position-horizontal-relative:text;mso-position-vertical:absolute;mso-position-vertical-relative:text;mso-height-percent:0;mso-height-relative:margin;v-text-anchor:top" o:gfxdata="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" fillcolor="white [3201]" strokeweight=".5pt">
+              <v:shape w14:anchorId="7C4A0BC5" id="Text Box 7" o:spid="_x0000_s1034" type="#_x0000_t202" style="position:absolute;margin-left:193.25pt;margin-top:48.95pt;width:147.8pt;height:28.4pt;z-index:251664384;visibility:visible;mso-wrap-style:square;mso-height-percent:0;mso-wrap-distance-left:9pt;mso-wrap-distance-top:0;mso-wrap-distance-right:9pt;mso-wrap-distance-bottom:0;mso-position-horizontal:absolute;mso-position-horizontal-relative:text;mso-position-vertical:absolute;mso-position-vertical-relative:text;mso-height-percent:0;mso-height-relative:margin;v-text-anchor:top" o:gfxdata="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" fillcolor="white [3201]" strokeweight=".5pt">
                 <v:textbox>
                   <w:txbxContent>
                     <w:p>
@@ -282,7 +2241,7 @@
         <mc:AlternateContent>
           <mc:Choice Requires="wps">
             <w:drawing>
-              <wp:anchor distT="0" distB="0" distL="114300" distR="114300" simplePos="0" relativeHeight="251662336" behindDoc="0" locked="0" layoutInCell="1" allowOverlap="1">
+              <wp:anchor distT="0" distB="0" distL="114300" distR="114300" simplePos="0" relativeHeight="251662336" behindDoc="0" locked="0" layoutInCell="1" allowOverlap="1" wp14:anchorId="3FF53BCB" wp14:editId="3E03BF4D">
                 <wp:simplePos x="0" y="0"/>
                 <wp:positionH relativeFrom="column">
                   <wp:posOffset>1074821</wp:posOffset>
@@ -331,7 +2290,15 @@
                               <w:jc w:val="center"/>
                             </w:pPr>
                             <w:r>
-                              <w:t>Values in Array</w:t>
+                              <w:t>V</w:t>
+                            </w:r>
+                            <w:bookmarkStart w:id="0" w:name="_GoBack"/>
+                            <w:r>
+                              <w:t>al</w:t>
+                            </w:r>
+                            <w:bookmarkEnd w:id="0"/>
+                            <w:r>
+                              <w:t>ues in Array</w:t>
                             </w:r>
                           </w:p>
                         </w:txbxContent>
@@ -350,7 +2317,7 @@
           </mc:Choice>
           <mc:Fallback>
             <w:pict>
-              <v:rect id="Rectangle 6" o:spid="_x0000_s1029" style="position:absolute;margin-left:84.65pt;margin-top:48.95pt;width:108.3pt;height:26.85pt;z-index:251662336;visibility:visible;mso-wrap-style:square;mso-wrap-distance-left:9pt;mso-wrap-distance-top:0;mso-wrap-distance-right:9pt;mso-wrap-distance-bottom:0;mso-position-horizontal:absolute;mso-position-horizontal-relative:text;mso-position-vertical:absolute;mso-position-vertical-relative:text;v-text-anchor:middle" o:gfxdata="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" fillcolor="#4472c4 [3204]" strokecolor="#1f3763 [1604]" strokeweight="1pt">
+              <v:rect w14:anchorId="3FF53BCB" id="Rectangle 6" o:spid="_x0000_s1035" style="position:absolute;margin-left:84.65pt;margin-top:48.95pt;width:108.3pt;height:26.85pt;z-index:251662336;visibility:visible;mso-wrap-style:square;mso-wrap-distance-left:9pt;mso-wrap-distance-top:0;mso-wrap-distance-right:9pt;mso-wrap-distance-bottom:0;mso-position-horizontal:absolute;mso-position-horizontal-relative:text;mso-position-vertical:absolute;mso-position-vertical-relative:text;v-text-anchor:middle" o:gfxdata="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" fillcolor="#4472c4 [3204]" strokecolor="#1f3763 [1604]" strokeweight="1pt">
                 <v:textbox>
                   <w:txbxContent>
                     <w:p>
@@ -358,7 +2325,15 @@
                         <w:jc w:val="center"/>
                       </w:pPr>
                       <w:r>
-                        <w:t>Values in Array</w:t>
+                        <w:t>V</w:t>
+                      </w:r>
+                      <w:bookmarkStart w:id="1" w:name="_GoBack"/>
+                      <w:r>
+                        <w:t>al</w:t>
+                      </w:r>
+                      <w:bookmarkEnd w:id="1"/>
+                      <w:r>
+                        <w:t>ues in Array</w:t>
                       </w:r>
                     </w:p>
                   </w:txbxContent>
@@ -375,7 +2350,7 @@
         <mc:AlternateContent>
           <mc:Choice Requires="wps">
             <w:drawing>
-              <wp:anchor distT="0" distB="0" distL="114300" distR="114300" simplePos="0" relativeHeight="251661312" behindDoc="0" locked="0" layoutInCell="1" allowOverlap="1">
+              <wp:anchor distT="0" distB="0" distL="114300" distR="114300" simplePos="0" relativeHeight="251661312" behindDoc="0" locked="0" layoutInCell="1" allowOverlap="1" wp14:anchorId="30CEBDAC" wp14:editId="064F3B04">
                 <wp:simplePos x="0" y="0"/>
                 <wp:positionH relativeFrom="column">
                   <wp:posOffset>2286000</wp:posOffset>
@@ -446,7 +2421,7 @@
           </mc:Choice>
           <mc:Fallback>
             <w:pict>
-              <v:roundrect id="Rectangle: Rounded Corners 3" o:spid="_x0000_s1030" style="position:absolute;margin-left:180pt;margin-top:-2.85pt;width:102pt;height:25.25pt;z-index:251661312;visibility:visible;mso-wrap-style:square;mso-width-percent:0;mso-wrap-distance-left:9pt;mso-wrap-distance-top:0;mso-wrap-distance-right:9pt;mso-wrap-distance-bottom:0;mso-position-horizontal:absolute;mso-position-horizontal-relative:text;mso-position-vertical:absolute;mso-position-vertical-relative:text;mso-width-percent:0;mso-width-relative:margin;v-text-anchor:middle" arcsize="10923f" o:gfxdata="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" fillcolor="#4472c4 [3204]" strokecolor="#1f3763 [1604]" strokeweight="1pt">
+              <v:roundrect w14:anchorId="30CEBDAC" id="Rectangle: Rounded Corners 3" o:spid="_x0000_s1036" style="position:absolute;margin-left:180pt;margin-top:-2.85pt;width:102pt;height:25.25pt;z-index:251661312;visibility:visible;mso-wrap-style:square;mso-width-percent:0;mso-wrap-distance-left:9pt;mso-wrap-distance-top:0;mso-wrap-distance-right:9pt;mso-wrap-distance-bottom:0;mso-position-horizontal:absolute;mso-position-horizontal-relative:text;mso-position-vertical:absolute;mso-position-vertical-relative:text;mso-width-percent:0;mso-width-relative:margin;v-text-anchor:middle" arcsize="10923f" o:gfxdata="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" fillcolor="#4472c4 [3204]" strokecolor="#1f3763 [1604]" strokeweight="1pt">
                 <v:stroke joinstyle="miter"/>
                 <v:textbox>
                   <w:txbxContent>
@@ -472,7 +2447,7 @@
         <mc:AlternateContent>
           <mc:Choice Requires="wps">
             <w:drawing>
-              <wp:anchor distT="0" distB="0" distL="114300" distR="114300" simplePos="0" relativeHeight="251660288" behindDoc="0" locked="0" layoutInCell="1" allowOverlap="1">
+              <wp:anchor distT="0" distB="0" distL="114300" distR="114300" simplePos="0" relativeHeight="251660288" behindDoc="0" locked="0" layoutInCell="1" allowOverlap="1" wp14:anchorId="2897BF87" wp14:editId="609B64EC">
                 <wp:simplePos x="0" y="0"/>
                 <wp:positionH relativeFrom="column">
                   <wp:posOffset>1062789</wp:posOffset>
@@ -540,7 +2515,7 @@
           </mc:Choice>
           <mc:Fallback>
             <w:pict>
-              <v:rect id="Rectangle 2" o:spid="_x0000_s1031" style="position:absolute;margin-left:83.7pt;margin-top:-39.8pt;width:108pt;height:28.75pt;z-index:251660288;visibility:visible;mso-wrap-style:square;mso-wrap-distance-left:9pt;mso-wrap-distance-top:0;mso-wrap-distance-right:9pt;mso-wrap-distance-bottom:0;mso-position-horizontal:absolute;mso-position-horizontal-relative:text;mso-position-vertical:absolute;mso-position-vertical-relative:text;v-text-anchor:middle" o:gfxdata="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" fillcolor="#4472c4 [3204]" strokecolor="#1f3763 [1604]" strokeweight="1pt">
+              <v:rect w14:anchorId="2897BF87" id="Rectangle 2" o:spid="_x0000_s1037" style="position:absolute;margin-left:83.7pt;margin-top:-39.8pt;width:108pt;height:28.75pt;z-index:251660288;visibility:visible;mso-wrap-style:square;mso-wrap-distance-left:9pt;mso-wrap-distance-top:0;mso-wrap-distance-right:9pt;mso-wrap-distance-bottom:0;mso-position-horizontal:absolute;mso-position-horizontal-relative:text;mso-position-vertical:absolute;mso-position-vertical-relative:text;v-text-anchor:middle" o:gfxdata="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" fillcolor="#4472c4 [3204]" strokecolor="#1f3763 [1604]" strokeweight="1pt">
                 <v:textbox>
                   <w:txbxContent>
                     <w:p>
@@ -567,6 +2542,56 @@
     </w:sectPr>
   </w:body>
 </w:document>
+</file>
+
+<file path=word/endnotes.xml><?xml version="1.0" encoding="utf-8"?>
+<w:endnotes xmlns:wpc="http://schemas.microsoft.com/office/word/2010/wordprocessingCanvas" xmlns:cx="http://schemas.microsoft.com/office/drawing/2014/chartex" xmlns:cx1="http://schemas.microsoft.com/office/drawing/2015/9/8/chartex" xmlns:cx2="http://schemas.microsoft.com/office/drawing/2015/10/21/chartex" xmlns:cx3="http://schemas.microsoft.com/office/drawing/2016/5/9/chartex" xmlns:cx4="http://schemas.microsoft.com/office/drawing/2016/5/10/chartex" xmlns:cx5="http://schemas.microsoft.com/office/drawing/2016/5/11/chartex" xmlns:cx6="http://schemas.microsoft.com/office/drawing/2016/5/12/chartex" xmlns:cx7="http://schemas.microsoft.com/office/drawing/2016/5/13/chartex" xmlns:cx8="http://schemas.microsoft.com/office/drawing/2016/5/14/chartex" xmlns:mc="http://schemas.openxmlformats.org/markup-compatibility/2006" xmlns:aink="http://schemas.microsoft.com/office/drawing/2016/ink" xmlns:am3d="http://schemas.microsoft.com/office/drawing/2017/model3d" xmlns:o="urn:schemas-microsoft-com:office:office" xmlns:r="http://schemas.openxmlformats.org/officeDocument/2006/relationships" xmlns:m="http://schemas.openxmlformats.org/officeDocument/2006/math" xmlns:v="urn:schemas-microsoft-com:vml" xmlns:wp14="http://schemas.microsoft.com/office/word/2010/wordprocessingDrawing" xmlns:wp="http://schemas.openxmlformats.org/drawingml/2006/wordprocessingDrawing" xmlns:w10="urn:schemas-microsoft-com:office:word" xmlns:w="http://schemas.openxmlformats.org/wordprocessingml/2006/main" xmlns:w14="http://schemas.microsoft.com/office/word/2010/wordml" xmlns:w15="http://schemas.microsoft.com/office/word/2012/wordml" xmlns:w16cid="http://schemas.microsoft.com/office/word/2016/wordml/cid" xmlns:w16se="http://schemas.microsoft.com/office/word/2015/wordml/symex" xmlns:wpg="http://schemas.microsoft.com/office/word/2010/wordprocessingGroup" xmlns:wpi="http://schemas.microsoft.com/office/word/2010/wordprocessingInk" xmlns:wne="http://schemas.microsoft.com/office/word/2006/wordml" xmlns:wps="http://schemas.microsoft.com/office/word/2010/wordprocessingShape" mc:Ignorable="w14 w15 w16se w16cid wp14">
+  <w:endnote w:type="separator" w:id="-1">
+    <w:p>
+      <w:pPr>
+        <w:spacing w:after="0" w:line="240" w:lineRule="auto"/>
+      </w:pPr>
+      <w:r>
+        <w:separator/>
+      </w:r>
+    </w:p>
+  </w:endnote>
+  <w:endnote w:type="continuationSeparator" w:id="0">
+    <w:p>
+      <w:pPr>
+        <w:spacing w:after="0" w:line="240" w:lineRule="auto"/>
+      </w:pPr>
+      <w:r>
+        <w:continuationSeparator/>
+      </w:r>
+    </w:p>
+  </w:endnote>
+</w:endnotes>
+</file>
+
+<file path=word/footnotes.xml><?xml version="1.0" encoding="utf-8"?>
+<w:footnotes xmlns:wpc="http://schemas.microsoft.com/office/word/2010/wordprocessingCanvas" xmlns:cx="http://schemas.microsoft.com/office/drawing/2014/chartex" xmlns:cx1="http://schemas.microsoft.com/office/drawing/2015/9/8/chartex" xmlns:cx2="http://schemas.microsoft.com/office/drawing/2015/10/21/chartex" xmlns:cx3="http://schemas.microsoft.com/office/drawing/2016/5/9/chartex" xmlns:cx4="http://schemas.microsoft.com/office/drawing/2016/5/10/chartex" xmlns:cx5="http://schemas.microsoft.com/office/drawing/2016/5/11/chartex" xmlns:cx6="http://schemas.microsoft.com/office/drawing/2016/5/12/chartex" xmlns:cx7="http://schemas.microsoft.com/office/drawing/2016/5/13/chartex" xmlns:cx8="http://schemas.microsoft.com/office/drawing/2016/5/14/chartex" xmlns:mc="http://schemas.openxmlformats.org/markup-compatibility/2006" xmlns:aink="http://schemas.microsoft.com/office/drawing/2016/ink" xmlns:am3d="http://schemas.microsoft.com/office/drawing/2017/model3d" xmlns:o="urn:schemas-microsoft-com:office:office" xmlns:r="http://schemas.openxmlformats.org/officeDocument/2006/relationships" xmlns:m="http://schemas.openxmlformats.org/officeDocument/2006/math" xmlns:v="urn:schemas-microsoft-com:vml" xmlns:wp14="http://schemas.microsoft.com/office/word/2010/wordprocessingDrawing" xmlns:wp="http://schemas.openxmlformats.org/drawingml/2006/wordprocessingDrawing" xmlns:w10="urn:schemas-microsoft-com:office:word" xmlns:w="http://schemas.openxmlformats.org/wordprocessingml/2006/main" xmlns:w14="http://schemas.microsoft.com/office/word/2010/wordml" xmlns:w15="http://schemas.microsoft.com/office/word/2012/wordml" xmlns:w16cid="http://schemas.microsoft.com/office/word/2016/wordml/cid" xmlns:w16se="http://schemas.microsoft.com/office/word/2015/wordml/symex" xmlns:wpg="http://schemas.microsoft.com/office/word/2010/wordprocessingGroup" xmlns:wpi="http://schemas.microsoft.com/office/word/2010/wordprocessingInk" xmlns:wne="http://schemas.microsoft.com/office/word/2006/wordml" xmlns:wps="http://schemas.microsoft.com/office/word/2010/wordprocessingShape" mc:Ignorable="w14 w15 w16se w16cid wp14">
+  <w:footnote w:type="separator" w:id="-1">
+    <w:p>
+      <w:pPr>
+        <w:spacing w:after="0" w:line="240" w:lineRule="auto"/>
+      </w:pPr>
+      <w:r>
+        <w:separator/>
+      </w:r>
+    </w:p>
+  </w:footnote>
+  <w:footnote w:type="continuationSeparator" w:id="0">
+    <w:p>
+      <w:pPr>
+        <w:spacing w:after="0" w:line="240" w:lineRule="auto"/>
+      </w:pPr>
+      <w:r>
+        <w:continuationSeparator/>
+      </w:r>
+    </w:p>
+  </w:footnote>
+</w:footnotes>
 </file>
 
 <file path=word/styles.xml><?xml version="1.0" encoding="utf-8"?>
@@ -966,7 +2991,7 @@
   <w:style w:type="paragraph" w:default="1" w:styleId="Normal">
     <w:name w:val="Normal"/>
     <w:qFormat/>
-    <w:rsid w:val="000F5FA0"/>
+    <w:rsid w:val="00670182"/>
   </w:style>
   <w:style w:type="character" w:default="1" w:styleId="DefaultParagraphFont">
     <w:name w:val="Default Paragraph Font"/>
@@ -994,6 +3019,50 @@
     <w:uiPriority w:val="99"/>
     <w:semiHidden/>
     <w:unhideWhenUsed/>
+  </w:style>
+  <w:style w:type="paragraph" w:styleId="Header">
+    <w:name w:val="header"/>
+    <w:basedOn w:val="Normal"/>
+    <w:link w:val="HeaderChar"/>
+    <w:uiPriority w:val="99"/>
+    <w:unhideWhenUsed/>
+    <w:rsid w:val="00670182"/>
+    <w:pPr>
+      <w:tabs>
+        <w:tab w:val="center" w:pos="4680"/>
+        <w:tab w:val="right" w:pos="9360"/>
+      </w:tabs>
+      <w:spacing w:after="0" w:line="240" w:lineRule="auto"/>
+    </w:pPr>
+  </w:style>
+  <w:style w:type="character" w:customStyle="1" w:styleId="HeaderChar">
+    <w:name w:val="Header Char"/>
+    <w:basedOn w:val="DefaultParagraphFont"/>
+    <w:link w:val="Header"/>
+    <w:uiPriority w:val="99"/>
+    <w:rsid w:val="00670182"/>
+  </w:style>
+  <w:style w:type="paragraph" w:styleId="Footer">
+    <w:name w:val="footer"/>
+    <w:basedOn w:val="Normal"/>
+    <w:link w:val="FooterChar"/>
+    <w:uiPriority w:val="99"/>
+    <w:unhideWhenUsed/>
+    <w:rsid w:val="00670182"/>
+    <w:pPr>
+      <w:tabs>
+        <w:tab w:val="center" w:pos="4680"/>
+        <w:tab w:val="right" w:pos="9360"/>
+      </w:tabs>
+      <w:spacing w:after="0" w:line="240" w:lineRule="auto"/>
+    </w:pPr>
+  </w:style>
+  <w:style w:type="character" w:customStyle="1" w:styleId="FooterChar">
+    <w:name w:val="Footer Char"/>
+    <w:basedOn w:val="DefaultParagraphFont"/>
+    <w:link w:val="Footer"/>
+    <w:uiPriority w:val="99"/>
+    <w:rsid w:val="00670182"/>
   </w:style>
 </w:styles>
 </file>

</xml_diff>